<commit_message>
Estructuracion para resolver la practica
</commit_message>
<xml_diff>
--- a/esoexqueleto/sources/Evolucion_Arq_de_software/Evolucion de la Arquitectura de Software.docx
+++ b/esoexqueleto/sources/Evolucion_Arq_de_software/Evolucion de la Arquitectura de Software.docx
@@ -382,6 +382,385 @@
         </w:rPr>
       </w:pPr>
     </w:p>
+    <w:sdt>
+      <w:sdtPr>
+        <w:rPr>
+          <w:lang w:val="es-ES"/>
+        </w:rPr>
+        <w:id w:val="319157020"/>
+        <w:docPartObj>
+          <w:docPartGallery w:val="Table of Contents"/>
+          <w:docPartUnique/>
+        </w:docPartObj>
+      </w:sdtPr>
+      <w:sdtEndPr>
+        <w:rPr>
+          <w:rFonts w:ascii="Arial" w:eastAsia="Arial" w:hAnsi="Arial" w:cs="Arial"/>
+          <w:b/>
+          <w:bCs/>
+          <w:color w:val="auto"/>
+          <w:sz w:val="22"/>
+          <w:szCs w:val="22"/>
+        </w:rPr>
+      </w:sdtEndPr>
+      <w:sdtContent>
+        <w:p>
+          <w:pPr>
+            <w:pStyle w:val="TtuloTDC"/>
+            <w:rPr>
+              <w:rFonts w:ascii="Times New Roman" w:hAnsi="Times New Roman" w:cs="Times New Roman"/>
+              <w:b/>
+              <w:bCs/>
+              <w:color w:val="000000" w:themeColor="text1"/>
+              <w:sz w:val="28"/>
+              <w:szCs w:val="28"/>
+              <w:lang w:val="es-ES"/>
+            </w:rPr>
+          </w:pPr>
+          <w:r>
+            <w:rPr>
+              <w:rFonts w:ascii="Times New Roman" w:hAnsi="Times New Roman" w:cs="Times New Roman"/>
+              <w:b/>
+              <w:bCs/>
+              <w:color w:val="000000" w:themeColor="text1"/>
+              <w:sz w:val="28"/>
+              <w:szCs w:val="28"/>
+              <w:lang w:val="es-ES"/>
+            </w:rPr>
+            <w:t>Contenido</w:t>
+          </w:r>
+        </w:p>
+        <w:p>
+          <w:pPr>
+            <w:rPr>
+              <w:lang w:val="es-ES"/>
+            </w:rPr>
+          </w:pPr>
+        </w:p>
+        <w:p>
+          <w:pPr>
+            <w:pStyle w:val="TDC1"/>
+            <w:tabs>
+              <w:tab w:val="right" w:leader="dot" w:pos="9019"/>
+            </w:tabs>
+            <w:rPr>
+              <w:rFonts w:ascii="Times New Roman" w:hAnsi="Times New Roman" w:cs="Times New Roman"/>
+              <w:noProof/>
+              <w:sz w:val="24"/>
+              <w:szCs w:val="24"/>
+            </w:rPr>
+          </w:pPr>
+          <w:r>
+            <w:rPr>
+              <w:rFonts w:ascii="Times New Roman" w:hAnsi="Times New Roman" w:cs="Times New Roman"/>
+              <w:sz w:val="24"/>
+              <w:szCs w:val="24"/>
+            </w:rPr>
+            <w:fldChar w:fldCharType="begin"/>
+          </w:r>
+          <w:r>
+            <w:rPr>
+              <w:rFonts w:ascii="Times New Roman" w:hAnsi="Times New Roman" w:cs="Times New Roman"/>
+              <w:sz w:val="24"/>
+              <w:szCs w:val="24"/>
+            </w:rPr>
+            <w:instrText xml:space="preserve"> TOC \o "1-3" \h \z \u </w:instrText>
+          </w:r>
+          <w:r>
+            <w:rPr>
+              <w:rFonts w:ascii="Times New Roman" w:hAnsi="Times New Roman" w:cs="Times New Roman"/>
+              <w:sz w:val="24"/>
+              <w:szCs w:val="24"/>
+            </w:rPr>
+            <w:fldChar w:fldCharType="separate"/>
+          </w:r>
+          <w:hyperlink w:anchor="_Toc67645438" w:history="1">
+            <w:r>
+              <w:rPr>
+                <w:rStyle w:val="Hipervnculo"/>
+                <w:rFonts w:ascii="Times New Roman" w:hAnsi="Times New Roman" w:cs="Times New Roman"/>
+                <w:noProof/>
+                <w:sz w:val="24"/>
+                <w:szCs w:val="24"/>
+                <w:highlight w:val="white"/>
+              </w:rPr>
+              <w:t>Evolución de la Arquitectura de Software</w:t>
+            </w:r>
+            <w:r>
+              <w:rPr>
+                <w:rFonts w:ascii="Times New Roman" w:hAnsi="Times New Roman" w:cs="Times New Roman"/>
+                <w:noProof/>
+                <w:webHidden/>
+                <w:sz w:val="24"/>
+                <w:szCs w:val="24"/>
+              </w:rPr>
+              <w:tab/>
+            </w:r>
+            <w:r>
+              <w:rPr>
+                <w:rFonts w:ascii="Times New Roman" w:hAnsi="Times New Roman" w:cs="Times New Roman"/>
+                <w:noProof/>
+                <w:webHidden/>
+                <w:sz w:val="24"/>
+                <w:szCs w:val="24"/>
+              </w:rPr>
+              <w:fldChar w:fldCharType="begin"/>
+            </w:r>
+            <w:r>
+              <w:rPr>
+                <w:rFonts w:ascii="Times New Roman" w:hAnsi="Times New Roman" w:cs="Times New Roman"/>
+                <w:noProof/>
+                <w:webHidden/>
+                <w:sz w:val="24"/>
+                <w:szCs w:val="24"/>
+              </w:rPr>
+              <w:instrText xml:space="preserve"> PAGEREF _Toc67645438 \h </w:instrText>
+            </w:r>
+            <w:r>
+              <w:rPr>
+                <w:rFonts w:ascii="Times New Roman" w:hAnsi="Times New Roman" w:cs="Times New Roman"/>
+                <w:noProof/>
+                <w:webHidden/>
+                <w:sz w:val="24"/>
+                <w:szCs w:val="24"/>
+              </w:rPr>
+            </w:r>
+            <w:r>
+              <w:rPr>
+                <w:rFonts w:ascii="Times New Roman" w:hAnsi="Times New Roman" w:cs="Times New Roman"/>
+                <w:noProof/>
+                <w:webHidden/>
+                <w:sz w:val="24"/>
+                <w:szCs w:val="24"/>
+              </w:rPr>
+              <w:fldChar w:fldCharType="separate"/>
+            </w:r>
+            <w:r>
+              <w:rPr>
+                <w:rFonts w:ascii="Times New Roman" w:hAnsi="Times New Roman" w:cs="Times New Roman"/>
+                <w:noProof/>
+                <w:webHidden/>
+                <w:sz w:val="24"/>
+                <w:szCs w:val="24"/>
+              </w:rPr>
+              <w:t>2</w:t>
+            </w:r>
+            <w:r>
+              <w:rPr>
+                <w:rFonts w:ascii="Times New Roman" w:hAnsi="Times New Roman" w:cs="Times New Roman"/>
+                <w:noProof/>
+                <w:webHidden/>
+                <w:sz w:val="24"/>
+                <w:szCs w:val="24"/>
+              </w:rPr>
+              <w:fldChar w:fldCharType="end"/>
+            </w:r>
+          </w:hyperlink>
+        </w:p>
+        <w:p>
+          <w:pPr>
+            <w:pStyle w:val="TDC1"/>
+            <w:tabs>
+              <w:tab w:val="right" w:leader="dot" w:pos="9019"/>
+            </w:tabs>
+            <w:rPr>
+              <w:rFonts w:ascii="Times New Roman" w:hAnsi="Times New Roman" w:cs="Times New Roman"/>
+              <w:noProof/>
+              <w:sz w:val="24"/>
+              <w:szCs w:val="24"/>
+            </w:rPr>
+          </w:pPr>
+          <w:hyperlink w:anchor="_Toc67645439" w:history="1">
+            <w:r>
+              <w:rPr>
+                <w:rStyle w:val="Hipervnculo"/>
+                <w:rFonts w:ascii="Times New Roman" w:hAnsi="Times New Roman" w:cs="Times New Roman"/>
+                <w:noProof/>
+                <w:sz w:val="24"/>
+                <w:szCs w:val="24"/>
+                <w:highlight w:val="white"/>
+              </w:rPr>
+              <w:t>¿Qué es la Arquitectura de software?</w:t>
+            </w:r>
+            <w:r>
+              <w:rPr>
+                <w:rFonts w:ascii="Times New Roman" w:hAnsi="Times New Roman" w:cs="Times New Roman"/>
+                <w:noProof/>
+                <w:webHidden/>
+                <w:sz w:val="24"/>
+                <w:szCs w:val="24"/>
+              </w:rPr>
+              <w:tab/>
+            </w:r>
+            <w:r>
+              <w:rPr>
+                <w:rFonts w:ascii="Times New Roman" w:hAnsi="Times New Roman" w:cs="Times New Roman"/>
+                <w:noProof/>
+                <w:webHidden/>
+                <w:sz w:val="24"/>
+                <w:szCs w:val="24"/>
+              </w:rPr>
+              <w:fldChar w:fldCharType="begin"/>
+            </w:r>
+            <w:r>
+              <w:rPr>
+                <w:rFonts w:ascii="Times New Roman" w:hAnsi="Times New Roman" w:cs="Times New Roman"/>
+                <w:noProof/>
+                <w:webHidden/>
+                <w:sz w:val="24"/>
+                <w:szCs w:val="24"/>
+              </w:rPr>
+              <w:instrText xml:space="preserve"> PAGEREF _Toc67645439 \h </w:instrText>
+            </w:r>
+            <w:r>
+              <w:rPr>
+                <w:rFonts w:ascii="Times New Roman" w:hAnsi="Times New Roman" w:cs="Times New Roman"/>
+                <w:noProof/>
+                <w:webHidden/>
+                <w:sz w:val="24"/>
+                <w:szCs w:val="24"/>
+              </w:rPr>
+            </w:r>
+            <w:r>
+              <w:rPr>
+                <w:rFonts w:ascii="Times New Roman" w:hAnsi="Times New Roman" w:cs="Times New Roman"/>
+                <w:noProof/>
+                <w:webHidden/>
+                <w:sz w:val="24"/>
+                <w:szCs w:val="24"/>
+              </w:rPr>
+              <w:fldChar w:fldCharType="separate"/>
+            </w:r>
+            <w:r>
+              <w:rPr>
+                <w:rFonts w:ascii="Times New Roman" w:hAnsi="Times New Roman" w:cs="Times New Roman"/>
+                <w:noProof/>
+                <w:webHidden/>
+                <w:sz w:val="24"/>
+                <w:szCs w:val="24"/>
+              </w:rPr>
+              <w:t>2</w:t>
+            </w:r>
+            <w:r>
+              <w:rPr>
+                <w:rFonts w:ascii="Times New Roman" w:hAnsi="Times New Roman" w:cs="Times New Roman"/>
+                <w:noProof/>
+                <w:webHidden/>
+                <w:sz w:val="24"/>
+                <w:szCs w:val="24"/>
+              </w:rPr>
+              <w:fldChar w:fldCharType="end"/>
+            </w:r>
+          </w:hyperlink>
+        </w:p>
+        <w:p>
+          <w:pPr>
+            <w:pStyle w:val="TDC1"/>
+            <w:tabs>
+              <w:tab w:val="right" w:leader="dot" w:pos="9019"/>
+            </w:tabs>
+            <w:rPr>
+              <w:rFonts w:ascii="Times New Roman" w:hAnsi="Times New Roman" w:cs="Times New Roman"/>
+              <w:noProof/>
+              <w:sz w:val="24"/>
+              <w:szCs w:val="24"/>
+            </w:rPr>
+          </w:pPr>
+          <w:hyperlink w:anchor="_Toc67645440" w:history="1">
+            <w:r>
+              <w:rPr>
+                <w:rStyle w:val="Hipervnculo"/>
+                <w:rFonts w:ascii="Times New Roman" w:hAnsi="Times New Roman" w:cs="Times New Roman"/>
+                <w:noProof/>
+                <w:sz w:val="24"/>
+                <w:szCs w:val="24"/>
+              </w:rPr>
+              <w:t>Evolución</w:t>
+            </w:r>
+            <w:r>
+              <w:rPr>
+                <w:rFonts w:ascii="Times New Roman" w:hAnsi="Times New Roman" w:cs="Times New Roman"/>
+                <w:noProof/>
+                <w:webHidden/>
+                <w:sz w:val="24"/>
+                <w:szCs w:val="24"/>
+              </w:rPr>
+              <w:tab/>
+            </w:r>
+            <w:r>
+              <w:rPr>
+                <w:rFonts w:ascii="Times New Roman" w:hAnsi="Times New Roman" w:cs="Times New Roman"/>
+                <w:noProof/>
+                <w:webHidden/>
+                <w:sz w:val="24"/>
+                <w:szCs w:val="24"/>
+              </w:rPr>
+              <w:fldChar w:fldCharType="begin"/>
+            </w:r>
+            <w:r>
+              <w:rPr>
+                <w:rFonts w:ascii="Times New Roman" w:hAnsi="Times New Roman" w:cs="Times New Roman"/>
+                <w:noProof/>
+                <w:webHidden/>
+                <w:sz w:val="24"/>
+                <w:szCs w:val="24"/>
+              </w:rPr>
+              <w:instrText xml:space="preserve"> PAGEREF _Toc67645440 \h </w:instrText>
+            </w:r>
+            <w:r>
+              <w:rPr>
+                <w:rFonts w:ascii="Times New Roman" w:hAnsi="Times New Roman" w:cs="Times New Roman"/>
+                <w:noProof/>
+                <w:webHidden/>
+                <w:sz w:val="24"/>
+                <w:szCs w:val="24"/>
+              </w:rPr>
+            </w:r>
+            <w:r>
+              <w:rPr>
+                <w:rFonts w:ascii="Times New Roman" w:hAnsi="Times New Roman" w:cs="Times New Roman"/>
+                <w:noProof/>
+                <w:webHidden/>
+                <w:sz w:val="24"/>
+                <w:szCs w:val="24"/>
+              </w:rPr>
+              <w:fldChar w:fldCharType="separate"/>
+            </w:r>
+            <w:r>
+              <w:rPr>
+                <w:rFonts w:ascii="Times New Roman" w:hAnsi="Times New Roman" w:cs="Times New Roman"/>
+                <w:noProof/>
+                <w:webHidden/>
+                <w:sz w:val="24"/>
+                <w:szCs w:val="24"/>
+              </w:rPr>
+              <w:t>3</w:t>
+            </w:r>
+            <w:r>
+              <w:rPr>
+                <w:rFonts w:ascii="Times New Roman" w:hAnsi="Times New Roman" w:cs="Times New Roman"/>
+                <w:noProof/>
+                <w:webHidden/>
+                <w:sz w:val="24"/>
+                <w:szCs w:val="24"/>
+              </w:rPr>
+              <w:fldChar w:fldCharType="end"/>
+            </w:r>
+          </w:hyperlink>
+        </w:p>
+        <w:p>
+          <w:r>
+            <w:rPr>
+              <w:rFonts w:ascii="Times New Roman" w:hAnsi="Times New Roman" w:cs="Times New Roman"/>
+              <w:sz w:val="24"/>
+              <w:szCs w:val="24"/>
+              <w:lang w:val="es-ES"/>
+            </w:rPr>
+            <w:fldChar w:fldCharType="end"/>
+          </w:r>
+        </w:p>
+      </w:sdtContent>
+    </w:sdt>
     <w:p>
       <w:pPr>
         <w:spacing w:before="240" w:after="240"/>
@@ -390,262 +769,980 @@
           <w:rFonts w:ascii="Times New Roman" w:eastAsia="Nunito" w:hAnsi="Times New Roman" w:cs="Times New Roman"/>
           <w:b/>
           <w:color w:val="111111"/>
-          <w:sz w:val="24"/>
-          <w:szCs w:val="24"/>
-          <w:highlight w:val="white"/>
-        </w:rPr>
-      </w:pPr>
-      <w:r>
-        <w:rPr>
-          <w:rFonts w:ascii="Times New Roman" w:eastAsia="Nunito" w:hAnsi="Times New Roman" w:cs="Times New Roman"/>
-          <w:b/>
+          <w:sz w:val="28"/>
+          <w:szCs w:val="28"/>
+          <w:highlight w:val="white"/>
+        </w:rPr>
+      </w:pPr>
+    </w:p>
+    <w:p>
+      <w:pPr>
+        <w:pStyle w:val="Ttulo1"/>
+        <w:rPr>
+          <w:highlight w:val="white"/>
+        </w:rPr>
+      </w:pPr>
+      <w:bookmarkStart w:id="0" w:name="_Toc67645438"/>
+      <w:r>
+        <w:rPr>
+          <w:highlight w:val="white"/>
+        </w:rPr>
+        <w:t>Evolución de la Arquitectura de Software</w:t>
+      </w:r>
+      <w:bookmarkEnd w:id="0"/>
+    </w:p>
+    <w:p>
+      <w:pPr>
+        <w:pStyle w:val="Ttulo2"/>
+        <w:rPr>
+          <w:highlight w:val="white"/>
+        </w:rPr>
+      </w:pPr>
+      <w:bookmarkStart w:id="1" w:name="_Toc67645439"/>
+      <w:r>
+        <w:rPr>
+          <w:highlight w:val="white"/>
+        </w:rPr>
+        <w:t>¿Qué es la Arquitectura de software?</w:t>
+      </w:r>
+      <w:bookmarkEnd w:id="1"/>
+    </w:p>
+    <w:p>
+      <w:pPr>
+        <w:spacing w:before="240" w:after="240" w:line="480" w:lineRule="auto"/>
+        <w:jc w:val="both"/>
+        <w:rPr>
+          <w:rFonts w:ascii="Times New Roman" w:eastAsia="Nunito" w:hAnsi="Times New Roman" w:cs="Times New Roman"/>
+          <w:bCs/>
           <w:color w:val="111111"/>
           <w:sz w:val="24"/>
           <w:szCs w:val="24"/>
           <w:highlight w:val="white"/>
         </w:rPr>
+      </w:pPr>
+      <w:r>
+        <w:rPr>
+          <w:rFonts w:ascii="Times New Roman" w:eastAsia="Nunito" w:hAnsi="Times New Roman" w:cs="Times New Roman"/>
+          <w:bCs/>
+          <w:color w:val="111111"/>
+          <w:sz w:val="24"/>
+          <w:szCs w:val="24"/>
+          <w:highlight w:val="white"/>
+        </w:rPr>
+        <w:t>Para los desarrolladores ha sido todo un reto ajustar una definición precisa y concisa de lo que es la A</w:t>
+      </w:r>
+      <w:r>
+        <w:rPr>
+          <w:rFonts w:ascii="Times New Roman" w:eastAsia="Nunito" w:hAnsi="Times New Roman" w:cs="Times New Roman"/>
+          <w:bCs/>
+          <w:i/>
+          <w:iCs/>
+          <w:color w:val="111111"/>
+          <w:sz w:val="24"/>
+          <w:szCs w:val="24"/>
+          <w:highlight w:val="white"/>
+        </w:rPr>
+        <w:t xml:space="preserve">rquitectura de </w:t>
+      </w:r>
+      <w:r>
+        <w:rPr>
+          <w:rFonts w:ascii="Times New Roman" w:eastAsia="Nunito" w:hAnsi="Times New Roman" w:cs="Times New Roman"/>
+          <w:bCs/>
+          <w:i/>
+          <w:iCs/>
+          <w:color w:val="111111"/>
+          <w:sz w:val="24"/>
+          <w:szCs w:val="24"/>
+          <w:highlight w:val="white"/>
+        </w:rPr>
+        <w:t>S</w:t>
+      </w:r>
+      <w:r>
+        <w:rPr>
+          <w:rFonts w:ascii="Times New Roman" w:eastAsia="Nunito" w:hAnsi="Times New Roman" w:cs="Times New Roman"/>
+          <w:bCs/>
+          <w:i/>
+          <w:iCs/>
+          <w:color w:val="111111"/>
+          <w:sz w:val="24"/>
+          <w:szCs w:val="24"/>
+          <w:highlight w:val="white"/>
+        </w:rPr>
+        <w:t>oftware</w:t>
+      </w:r>
+      <w:r>
+        <w:rPr>
+          <w:rFonts w:ascii="Times New Roman" w:eastAsia="Nunito" w:hAnsi="Times New Roman" w:cs="Times New Roman"/>
+          <w:bCs/>
+          <w:i/>
+          <w:iCs/>
+          <w:color w:val="111111"/>
+          <w:sz w:val="24"/>
+          <w:szCs w:val="24"/>
+          <w:highlight w:val="white"/>
+        </w:rPr>
+        <w:t xml:space="preserve">, </w:t>
+      </w:r>
+      <w:r>
+        <w:rPr>
+          <w:rFonts w:ascii="Times New Roman" w:eastAsia="Nunito" w:hAnsi="Times New Roman" w:cs="Times New Roman"/>
+          <w:bCs/>
+          <w:color w:val="111111"/>
+          <w:sz w:val="24"/>
+          <w:szCs w:val="24"/>
+          <w:highlight w:val="white"/>
+        </w:rPr>
+        <w:t>debido a que el alcance de este es demasiado amplio y cambia constantemente, “El trabajo del arquitecto es comprender y equilibrar todas esas cosas importantes”.</w:t>
+      </w:r>
+      <w:r>
+        <w:rPr>
+          <w:rFonts w:ascii="Times New Roman" w:eastAsia="Nunito" w:hAnsi="Times New Roman" w:cs="Times New Roman"/>
+          <w:bCs/>
+          <w:color w:val="111111"/>
+          <w:sz w:val="24"/>
+          <w:szCs w:val="24"/>
+          <w:highlight w:val="white"/>
+        </w:rPr>
+        <w:t xml:space="preserve"> La arquitectura de software es una metáfora, análoga a la arquitectura de un edificio, funciona como un proyecto para el sistema y el proyecto en desarrollo, estableciendo las tareas necesarias para ser ejecutadas por los equipos de diseño.</w:t>
+      </w:r>
+    </w:p>
+    <w:p>
+      <w:pPr>
+        <w:spacing w:before="240" w:after="240" w:line="480" w:lineRule="auto"/>
+        <w:jc w:val="both"/>
+        <w:rPr>
+          <w:rFonts w:ascii="Times New Roman" w:eastAsia="Nunito" w:hAnsi="Times New Roman" w:cs="Times New Roman"/>
+          <w:bCs/>
+          <w:color w:val="111111"/>
+          <w:sz w:val="24"/>
+          <w:szCs w:val="24"/>
+          <w:highlight w:val="white"/>
+        </w:rPr>
+      </w:pPr>
+      <w:r>
+        <w:rPr>
+          <w:rFonts w:ascii="Times New Roman" w:hAnsi="Times New Roman" w:cs="Times New Roman"/>
+          <w:color w:val="202122"/>
+          <w:sz w:val="24"/>
+          <w:szCs w:val="24"/>
+          <w:shd w:val="clear" w:color="auto" w:fill="FFFFFF"/>
+        </w:rPr>
+        <w:t>La arquitectura de software se trata de tomar decisiones estructurales fundamentales que son costosas de cambiar una vez implementadas. Las opciones de arquitectura de software incluyen opciones estructurales específicas de las posibilidades en </w:t>
+      </w:r>
+      <w:hyperlink r:id="rId6" w:tooltip="Diseño de software" w:history="1">
+        <w:r>
+          <w:rPr>
+            <w:rStyle w:val="Hipervnculo"/>
+            <w:rFonts w:ascii="Times New Roman" w:hAnsi="Times New Roman" w:cs="Times New Roman"/>
+            <w:color w:val="000000" w:themeColor="text1"/>
+            <w:sz w:val="24"/>
+            <w:szCs w:val="24"/>
+            <w:u w:val="none"/>
+            <w:shd w:val="clear" w:color="auto" w:fill="FFFFFF"/>
+          </w:rPr>
+          <w:t>el diseño del software</w:t>
+        </w:r>
+      </w:hyperlink>
+      <w:r>
+        <w:rPr>
+          <w:rFonts w:ascii="Times New Roman" w:hAnsi="Times New Roman" w:cs="Times New Roman"/>
+          <w:color w:val="000000" w:themeColor="text1"/>
+          <w:sz w:val="24"/>
+          <w:szCs w:val="24"/>
+          <w:shd w:val="clear" w:color="auto" w:fill="FFFFFF"/>
+        </w:rPr>
+        <w:t>.</w:t>
+      </w:r>
+    </w:p>
+    <w:p>
+      <w:pPr>
+        <w:spacing w:before="240" w:after="240" w:line="480" w:lineRule="auto"/>
+        <w:jc w:val="both"/>
+        <w:rPr>
+          <w:rFonts w:ascii="Times New Roman" w:eastAsia="Nunito" w:hAnsi="Times New Roman" w:cs="Times New Roman"/>
+          <w:bCs/>
+          <w:color w:val="111111"/>
+          <w:sz w:val="24"/>
+          <w:szCs w:val="24"/>
+          <w:highlight w:val="white"/>
+        </w:rPr>
+      </w:pPr>
+      <w:r>
+        <w:rPr>
+          <w:rFonts w:ascii="Times New Roman" w:eastAsia="Nunito" w:hAnsi="Times New Roman" w:cs="Times New Roman"/>
+          <w:bCs/>
+          <w:color w:val="111111"/>
+          <w:sz w:val="24"/>
+          <w:szCs w:val="24"/>
+          <w:highlight w:val="white"/>
+        </w:rPr>
+        <w:t xml:space="preserve">La arquitectura de software es la estructura fundamental de un sistema de software y la diciplina que conlleva crear tales estructuras y sistemas. Cada estructura comprende elementos de software, relaciones entre ellos y propiedades tanto de elementos </w:t>
+      </w:r>
+      <w:r>
+        <w:rPr>
+          <w:rFonts w:ascii="Times New Roman" w:eastAsia="Nunito" w:hAnsi="Times New Roman" w:cs="Times New Roman"/>
+          <w:bCs/>
+          <w:color w:val="111111"/>
+          <w:sz w:val="24"/>
+          <w:szCs w:val="24"/>
+          <w:highlight w:val="white"/>
+        </w:rPr>
+        <w:t xml:space="preserve">como de relaciones. </w:t>
+      </w:r>
+      <w:r>
+        <w:rPr>
+          <w:rFonts w:ascii="Times New Roman" w:eastAsia="Nunito" w:hAnsi="Times New Roman" w:cs="Times New Roman"/>
+          <w:bCs/>
+          <w:color w:val="111111"/>
+          <w:sz w:val="24"/>
+          <w:szCs w:val="24"/>
+          <w:highlight w:val="white"/>
+        </w:rPr>
+        <w:t xml:space="preserve"> </w:t>
+      </w:r>
+    </w:p>
+    <w:p>
+      <w:pPr>
+        <w:spacing w:line="480" w:lineRule="auto"/>
+        <w:rPr>
+          <w:rFonts w:ascii="Times New Roman" w:hAnsi="Times New Roman" w:cs="Times New Roman"/>
+          <w:sz w:val="24"/>
+          <w:szCs w:val="24"/>
+        </w:rPr>
+      </w:pPr>
+      <w:r>
+        <w:rPr>
+          <w:rFonts w:ascii="Times New Roman" w:hAnsi="Times New Roman" w:cs="Times New Roman"/>
+          <w:sz w:val="24"/>
+          <w:szCs w:val="24"/>
+        </w:rPr>
+        <w:t xml:space="preserve">Una parte inicial del trabajo de un arquitecto es comprender los requisitos comerciales o de dominio para una solución propuesta. Aunque estos requisitos operan como la motivación para utilizar software para resolver un problema, en última instancia, son solo un factor que los arquitectos deben contemplar al diseñar una arquitectura. Los arquitectos también deben </w:t>
+      </w:r>
+      <w:r>
+        <w:rPr>
+          <w:rFonts w:ascii="Times New Roman" w:hAnsi="Times New Roman" w:cs="Times New Roman"/>
+          <w:sz w:val="24"/>
+          <w:szCs w:val="24"/>
+        </w:rPr>
         <w:lastRenderedPageBreak/>
-        <w:t>Evolución de la Arquitectura de Software</w:t>
-      </w:r>
-    </w:p>
-    <w:p>
-      <w:pPr>
-        <w:rPr>
-          <w:rFonts w:ascii="Times New Roman" w:hAnsi="Times New Roman" w:cs="Times New Roman"/>
-        </w:rPr>
-      </w:pPr>
-    </w:p>
-    <w:p>
-      <w:pPr>
-        <w:rPr>
-          <w:rFonts w:ascii="Times New Roman" w:hAnsi="Times New Roman" w:cs="Times New Roman"/>
-        </w:rPr>
-      </w:pPr>
-    </w:p>
-    <w:p>
-      <w:pPr>
-        <w:rPr>
-          <w:rFonts w:ascii="Times New Roman" w:hAnsi="Times New Roman" w:cs="Times New Roman"/>
-        </w:rPr>
-      </w:pPr>
-    </w:p>
-    <w:p>
-      <w:pPr>
-        <w:rPr>
-          <w:rFonts w:ascii="Times New Roman" w:hAnsi="Times New Roman" w:cs="Times New Roman"/>
-        </w:rPr>
-      </w:pPr>
-    </w:p>
-    <w:p>
-      <w:pPr>
-        <w:rPr>
-          <w:rFonts w:ascii="Times New Roman" w:hAnsi="Times New Roman" w:cs="Times New Roman"/>
-        </w:rPr>
-      </w:pPr>
-    </w:p>
-    <w:p>
-      <w:pPr>
-        <w:rPr>
-          <w:rFonts w:ascii="Times New Roman" w:hAnsi="Times New Roman" w:cs="Times New Roman"/>
-        </w:rPr>
-      </w:pPr>
-    </w:p>
-    <w:p>
-      <w:pPr>
-        <w:rPr>
-          <w:rFonts w:ascii="Times New Roman" w:hAnsi="Times New Roman" w:cs="Times New Roman"/>
-        </w:rPr>
-      </w:pPr>
-    </w:p>
-    <w:p>
-      <w:pPr>
-        <w:rPr>
-          <w:rFonts w:ascii="Times New Roman" w:hAnsi="Times New Roman" w:cs="Times New Roman"/>
-        </w:rPr>
-      </w:pPr>
-    </w:p>
-    <w:p>
-      <w:pPr>
-        <w:rPr>
-          <w:rFonts w:ascii="Times New Roman" w:hAnsi="Times New Roman" w:cs="Times New Roman"/>
-        </w:rPr>
-      </w:pPr>
-    </w:p>
-    <w:p>
-      <w:pPr>
-        <w:rPr>
-          <w:rFonts w:ascii="Times New Roman" w:hAnsi="Times New Roman" w:cs="Times New Roman"/>
-        </w:rPr>
-      </w:pPr>
-    </w:p>
-    <w:p>
-      <w:pPr>
-        <w:rPr>
-          <w:rFonts w:ascii="Times New Roman" w:hAnsi="Times New Roman" w:cs="Times New Roman"/>
-        </w:rPr>
-      </w:pPr>
-    </w:p>
-    <w:p>
-      <w:pPr>
-        <w:rPr>
-          <w:rFonts w:ascii="Times New Roman" w:hAnsi="Times New Roman" w:cs="Times New Roman"/>
-        </w:rPr>
-      </w:pPr>
-    </w:p>
-    <w:p>
-      <w:pPr>
-        <w:rPr>
-          <w:rFonts w:ascii="Times New Roman" w:hAnsi="Times New Roman" w:cs="Times New Roman"/>
-        </w:rPr>
-      </w:pPr>
-    </w:p>
-    <w:p>
-      <w:pPr>
-        <w:rPr>
-          <w:rFonts w:ascii="Times New Roman" w:hAnsi="Times New Roman" w:cs="Times New Roman"/>
-        </w:rPr>
-      </w:pPr>
-    </w:p>
-    <w:p>
-      <w:pPr>
-        <w:rPr>
-          <w:rFonts w:ascii="Times New Roman" w:hAnsi="Times New Roman" w:cs="Times New Roman"/>
-        </w:rPr>
-      </w:pPr>
-    </w:p>
-    <w:p>
-      <w:pPr>
-        <w:rPr>
-          <w:rFonts w:ascii="Times New Roman" w:hAnsi="Times New Roman" w:cs="Times New Roman"/>
-        </w:rPr>
-      </w:pPr>
-    </w:p>
-    <w:p>
-      <w:pPr>
-        <w:rPr>
-          <w:rFonts w:ascii="Times New Roman" w:hAnsi="Times New Roman" w:cs="Times New Roman"/>
-        </w:rPr>
-      </w:pPr>
-    </w:p>
-    <w:p>
-      <w:pPr>
-        <w:rPr>
-          <w:rFonts w:ascii="Times New Roman" w:hAnsi="Times New Roman" w:cs="Times New Roman"/>
-        </w:rPr>
-      </w:pPr>
-    </w:p>
-    <w:p>
-      <w:pPr>
-        <w:rPr>
-          <w:rFonts w:ascii="Times New Roman" w:hAnsi="Times New Roman" w:cs="Times New Roman"/>
-        </w:rPr>
-      </w:pPr>
-    </w:p>
-    <w:p>
-      <w:pPr>
-        <w:rPr>
-          <w:rFonts w:ascii="Times New Roman" w:hAnsi="Times New Roman" w:cs="Times New Roman"/>
-        </w:rPr>
-      </w:pPr>
-    </w:p>
-    <w:p>
-      <w:pPr>
-        <w:rPr>
-          <w:rFonts w:ascii="Times New Roman" w:hAnsi="Times New Roman" w:cs="Times New Roman"/>
-        </w:rPr>
-      </w:pPr>
-    </w:p>
-    <w:p>
-      <w:pPr>
-        <w:rPr>
-          <w:rFonts w:ascii="Times New Roman" w:hAnsi="Times New Roman" w:cs="Times New Roman"/>
-        </w:rPr>
-      </w:pPr>
-    </w:p>
-    <w:p>
-      <w:pPr>
-        <w:rPr>
-          <w:rFonts w:ascii="Times New Roman" w:hAnsi="Times New Roman" w:cs="Times New Roman"/>
-        </w:rPr>
-      </w:pPr>
-    </w:p>
-    <w:p>
-      <w:pPr>
-        <w:rPr>
-          <w:rFonts w:ascii="Times New Roman" w:hAnsi="Times New Roman" w:cs="Times New Roman"/>
-        </w:rPr>
-      </w:pPr>
-    </w:p>
-    <w:p>
-      <w:pPr>
-        <w:rPr>
-          <w:rFonts w:ascii="Times New Roman" w:hAnsi="Times New Roman" w:cs="Times New Roman"/>
-        </w:rPr>
-      </w:pPr>
-    </w:p>
-    <w:p>
-      <w:pPr>
-        <w:rPr>
-          <w:rFonts w:ascii="Times New Roman" w:hAnsi="Times New Roman" w:cs="Times New Roman"/>
-        </w:rPr>
-      </w:pPr>
-    </w:p>
-    <w:p>
-      <w:pPr>
-        <w:rPr>
-          <w:rFonts w:ascii="Times New Roman" w:hAnsi="Times New Roman" w:cs="Times New Roman"/>
-        </w:rPr>
-      </w:pPr>
-    </w:p>
-    <w:p>
-      <w:pPr>
-        <w:rPr>
-          <w:rFonts w:ascii="Times New Roman" w:hAnsi="Times New Roman" w:cs="Times New Roman"/>
-        </w:rPr>
-      </w:pPr>
-    </w:p>
-    <w:p>
-      <w:pPr>
-        <w:rPr>
-          <w:rFonts w:ascii="Times New Roman" w:hAnsi="Times New Roman" w:cs="Times New Roman"/>
-        </w:rPr>
-      </w:pPr>
-    </w:p>
-    <w:p>
-      <w:pPr>
-        <w:rPr>
-          <w:rFonts w:ascii="Times New Roman" w:hAnsi="Times New Roman" w:cs="Times New Roman"/>
-        </w:rPr>
-      </w:pPr>
-    </w:p>
-    <w:p>
-      <w:pPr>
-        <w:rPr>
-          <w:rFonts w:ascii="Times New Roman" w:hAnsi="Times New Roman" w:cs="Times New Roman"/>
-        </w:rPr>
-      </w:pPr>
-    </w:p>
-    <w:p>
-      <w:pPr>
-        <w:rPr>
-          <w:rFonts w:ascii="Times New Roman" w:hAnsi="Times New Roman" w:cs="Times New Roman"/>
-        </w:rPr>
-      </w:pPr>
-    </w:p>
-    <w:p>
-      <w:pPr>
-        <w:rPr>
-          <w:rFonts w:ascii="Times New Roman" w:hAnsi="Times New Roman" w:cs="Times New Roman"/>
-        </w:rPr>
-      </w:pPr>
-    </w:p>
-    <w:p>
-      <w:pPr>
-        <w:rPr>
-          <w:rFonts w:ascii="Times New Roman" w:hAnsi="Times New Roman" w:cs="Times New Roman"/>
-        </w:rPr>
-      </w:pPr>
-      <w:hyperlink r:id="rId4">
+        <w:t>considerar muchos otros factores, algunos explícitos (por ejemplo, acuerdos de nivel de servicio de desempeño) y otros implícitos en la naturaleza del negocio (por ejemplo, la empresa se está embarcando en una ola de fusiones y adquisiciones). Por lo tanto, el arte de la arquitectura de software se manifiesta en la capacidad de los arquitectos para analizar los requisitos comerciales y de dominio junto con otros factores importantes para encontrar una solución que equilibre todas las preocupaciones de manera óptima.</w:t>
+      </w:r>
+    </w:p>
+    <w:p>
+      <w:pPr>
+        <w:spacing w:line="480" w:lineRule="auto"/>
+        <w:rPr>
+          <w:rFonts w:ascii="Times New Roman" w:hAnsi="Times New Roman" w:cs="Times New Roman"/>
+          <w:sz w:val="24"/>
+          <w:szCs w:val="24"/>
+        </w:rPr>
+      </w:pPr>
+    </w:p>
+    <w:p>
+      <w:pPr>
+        <w:pStyle w:val="Ttulo2"/>
+        <w:rPr>
+          <w:highlight w:val="white"/>
+        </w:rPr>
+      </w:pPr>
+      <w:r>
+        <w:rPr>
+          <w:highlight w:val="white"/>
+        </w:rPr>
+        <w:t>Tipos de arquitectura de Software</w:t>
+      </w:r>
+    </w:p>
+    <w:p>
+      <w:pPr>
+        <w:rPr>
+          <w:highlight w:val="white"/>
+        </w:rPr>
+      </w:pPr>
+    </w:p>
+    <w:p>
+      <w:pPr>
+        <w:rPr>
+          <w:highlight w:val="white"/>
+        </w:rPr>
+      </w:pPr>
+    </w:p>
+    <w:p>
+      <w:pPr>
+        <w:rPr>
+          <w:highlight w:val="white"/>
+        </w:rPr>
+      </w:pPr>
+    </w:p>
+    <w:p>
+      <w:pPr>
+        <w:pStyle w:val="Ttulo2"/>
+        <w:rPr>
+          <w:highlight w:val="white"/>
+        </w:rPr>
+      </w:pPr>
+      <w:r>
+        <w:rPr>
+          <w:highlight w:val="white"/>
+        </w:rPr>
+        <w:t>Motivaciones para la evolución de la arquitectura de software</w:t>
+      </w:r>
+    </w:p>
+    <w:p>
+      <w:pPr>
+        <w:rPr>
+          <w:highlight w:val="white"/>
+        </w:rPr>
+      </w:pPr>
+    </w:p>
+    <w:p>
+      <w:pPr>
+        <w:rPr>
+          <w:highlight w:val="white"/>
+        </w:rPr>
+      </w:pPr>
+    </w:p>
+    <w:p>
+      <w:pPr>
+        <w:rPr>
+          <w:highlight w:val="white"/>
+        </w:rPr>
+      </w:pPr>
+    </w:p>
+    <w:p>
+      <w:pPr>
+        <w:pStyle w:val="Ttulo2"/>
+        <w:rPr>
+          <w:highlight w:val="white"/>
+        </w:rPr>
+      </w:pPr>
+      <w:r>
+        <w:rPr>
+          <w:highlight w:val="white"/>
+        </w:rPr>
+        <w:t>Forma de evolución de la arquitectura de software</w:t>
+      </w:r>
+    </w:p>
+    <w:p>
+      <w:pPr>
+        <w:rPr>
+          <w:highlight w:val="white"/>
+        </w:rPr>
+      </w:pPr>
+    </w:p>
+    <w:p>
+      <w:pPr>
+        <w:rPr>
+          <w:highlight w:val="white"/>
+        </w:rPr>
+      </w:pPr>
+    </w:p>
+    <w:p>
+      <w:pPr>
+        <w:pStyle w:val="Ttulo2"/>
+        <w:rPr>
+          <w:highlight w:val="white"/>
+        </w:rPr>
+      </w:pPr>
+      <w:r>
+        <w:rPr>
+          <w:highlight w:val="white"/>
+        </w:rPr>
+        <w:t>Características y ventajas de las nuevas formas arquitectónicas</w:t>
+      </w:r>
+    </w:p>
+    <w:p>
+      <w:pPr>
+        <w:rPr>
+          <w:rFonts w:ascii="Times New Roman" w:hAnsi="Times New Roman" w:cs="Times New Roman"/>
+        </w:rPr>
+      </w:pPr>
+    </w:p>
+    <w:p>
+      <w:pPr>
+        <w:rPr>
+          <w:rFonts w:ascii="Times New Roman" w:hAnsi="Times New Roman" w:cs="Times New Roman"/>
+        </w:rPr>
+      </w:pPr>
+    </w:p>
+    <w:p>
+      <w:pPr>
+        <w:rPr>
+          <w:rFonts w:ascii="Times New Roman" w:hAnsi="Times New Roman" w:cs="Times New Roman"/>
+        </w:rPr>
+      </w:pPr>
+    </w:p>
+    <w:p>
+      <w:pPr>
+        <w:pStyle w:val="Ttulo2"/>
+      </w:pPr>
+      <w:r>
+        <w:t>Tipos de sistemas que más se benefician con cada tipo de arquitectura</w:t>
+      </w:r>
+    </w:p>
+    <w:p/>
+    <w:p/>
+    <w:p/>
+    <w:p/>
+    <w:p/>
+    <w:p/>
+    <w:p>
+      <w:pPr>
+        <w:pStyle w:val="Ttulo1"/>
+      </w:pPr>
+      <w:r>
+        <w:t>Metodologías de desarrollo de software</w:t>
+      </w:r>
+    </w:p>
+    <w:p/>
+    <w:p>
+      <w:pPr>
+        <w:pStyle w:val="Ttulo2"/>
+      </w:pPr>
+      <w:r>
+        <w:lastRenderedPageBreak/>
+        <w:t>MARCOS METODOLÓGICOS PARA EL DESARROLLO DE SOFTWARE</w:t>
+      </w:r>
+    </w:p>
+    <w:p/>
+    <w:p/>
+    <w:p>
+      <w:pPr>
+        <w:rPr>
+          <w:rFonts w:ascii="Times New Roman" w:hAnsi="Times New Roman" w:cs="Times New Roman"/>
+          <w:sz w:val="24"/>
+          <w:szCs w:val="24"/>
+        </w:rPr>
+      </w:pPr>
+    </w:p>
+    <w:p>
+      <w:pPr>
+        <w:pStyle w:val="Ttulo2"/>
+      </w:pPr>
+      <w:r>
+        <w:t>RUP</w:t>
+      </w:r>
+    </w:p>
+    <w:p/>
+    <w:p/>
+    <w:p>
+      <w:pPr>
+        <w:pStyle w:val="Ttulo2"/>
+      </w:pPr>
+      <w:r>
+        <w:t>SCRUM</w:t>
+      </w:r>
+    </w:p>
+    <w:p/>
+    <w:p/>
+    <w:p/>
+    <w:p>
+      <w:pPr>
+        <w:pStyle w:val="Ttulo2"/>
+      </w:pPr>
+      <w:r>
+        <w:t>RUP VS SCRUM</w:t>
+      </w:r>
+    </w:p>
+    <w:p/>
+    <w:p/>
+    <w:p/>
+    <w:p>
+      <w:pPr>
+        <w:pStyle w:val="Ttulo2"/>
+      </w:pPr>
+      <w:r>
+        <w:t>PREGUNTAS Y RESPUESTAS</w:t>
+      </w:r>
+    </w:p>
+    <w:p/>
+    <w:p>
+      <w:pPr>
+        <w:pStyle w:val="Default"/>
+        <w:ind w:left="720"/>
+      </w:pPr>
+    </w:p>
+    <w:p>
+      <w:pPr>
+        <w:pStyle w:val="Default"/>
+      </w:pPr>
+      <w:r>
+        <w:t xml:space="preserve">¿En dónde encaja la arquitectura de software en cada proceso de </w:t>
+      </w:r>
+      <w:r>
+        <w:t>desarrollo?</w:t>
+      </w:r>
+    </w:p>
+    <w:p>
+      <w:pPr>
+        <w:pStyle w:val="Default"/>
+      </w:pPr>
+    </w:p>
+    <w:p>
+      <w:pPr>
+        <w:pStyle w:val="Default"/>
+      </w:pPr>
+    </w:p>
+    <w:p>
+      <w:pPr>
+        <w:autoSpaceDE w:val="0"/>
+        <w:autoSpaceDN w:val="0"/>
+        <w:adjustRightInd w:val="0"/>
+        <w:spacing w:line="240" w:lineRule="auto"/>
+        <w:rPr>
+          <w:rFonts w:ascii="Times New Roman" w:hAnsi="Times New Roman" w:cs="Times New Roman"/>
+          <w:color w:val="000000"/>
+          <w:sz w:val="24"/>
+          <w:szCs w:val="24"/>
+          <w:lang w:val="es-CO"/>
+        </w:rPr>
+      </w:pPr>
+    </w:p>
+    <w:p>
+      <w:pPr>
+        <w:autoSpaceDE w:val="0"/>
+        <w:autoSpaceDN w:val="0"/>
+        <w:adjustRightInd w:val="0"/>
+        <w:spacing w:line="240" w:lineRule="auto"/>
+        <w:rPr>
+          <w:rFonts w:ascii="Times New Roman" w:hAnsi="Times New Roman" w:cs="Times New Roman"/>
+          <w:color w:val="000000"/>
+          <w:sz w:val="24"/>
+          <w:szCs w:val="24"/>
+          <w:lang w:val="es-CO"/>
+        </w:rPr>
+      </w:pPr>
+      <w:r>
+        <w:rPr>
+          <w:rFonts w:ascii="Times New Roman" w:hAnsi="Times New Roman" w:cs="Times New Roman"/>
+          <w:color w:val="000000"/>
+          <w:sz w:val="24"/>
+          <w:szCs w:val="24"/>
+          <w:lang w:val="es-CO"/>
+        </w:rPr>
+        <w:t xml:space="preserve"> </w:t>
+      </w:r>
+    </w:p>
+    <w:p>
+      <w:pPr>
+        <w:autoSpaceDE w:val="0"/>
+        <w:autoSpaceDN w:val="0"/>
+        <w:adjustRightInd w:val="0"/>
+        <w:spacing w:line="240" w:lineRule="auto"/>
+        <w:rPr>
+          <w:rFonts w:ascii="Times New Roman" w:hAnsi="Times New Roman" w:cs="Times New Roman"/>
+          <w:color w:val="000000"/>
+          <w:sz w:val="24"/>
+          <w:szCs w:val="24"/>
+          <w:lang w:val="es-CO"/>
+        </w:rPr>
+      </w:pPr>
+      <w:r>
+        <w:rPr>
+          <w:rFonts w:ascii="Times New Roman" w:hAnsi="Times New Roman" w:cs="Times New Roman"/>
+          <w:color w:val="000000"/>
+          <w:sz w:val="24"/>
+          <w:szCs w:val="24"/>
+          <w:lang w:val="es-CO"/>
+        </w:rPr>
+        <w:t xml:space="preserve">¿Cómo se desarrolla la arquitectura en cada marco metodológico?, ¿en qué momento? y ¿qué se hace? </w:t>
+      </w:r>
+    </w:p>
+    <w:p>
+      <w:pPr>
+        <w:pStyle w:val="Default"/>
+      </w:pPr>
+    </w:p>
+    <w:p>
+      <w:pPr>
+        <w:pStyle w:val="Default"/>
+      </w:pPr>
+    </w:p>
+    <w:p>
+      <w:pPr>
+        <w:pStyle w:val="Default"/>
+      </w:pPr>
+    </w:p>
+    <w:p>
+      <w:pPr>
+        <w:pStyle w:val="Default"/>
+      </w:pPr>
+    </w:p>
+    <w:p>
+      <w:pPr>
+        <w:pStyle w:val="Default"/>
+      </w:pPr>
+      <w:r>
+        <w:t xml:space="preserve"> </w:t>
+      </w:r>
+    </w:p>
+    <w:p>
+      <w:pPr>
+        <w:pStyle w:val="Default"/>
+      </w:pPr>
+      <w:r>
+        <w:t xml:space="preserve">¿Quién lo hace? ¿Existe un rol específico para esto? </w:t>
+      </w:r>
+    </w:p>
+    <w:p>
+      <w:pPr>
+        <w:pStyle w:val="Default"/>
+      </w:pPr>
+    </w:p>
+    <w:p>
+      <w:pPr>
+        <w:pStyle w:val="Default"/>
+      </w:pPr>
+    </w:p>
+    <w:p>
+      <w:pPr>
+        <w:pStyle w:val="Default"/>
+      </w:pPr>
+    </w:p>
+    <w:p>
+      <w:pPr>
+        <w:pStyle w:val="Default"/>
+      </w:pPr>
+    </w:p>
+    <w:p>
+      <w:pPr>
+        <w:autoSpaceDE w:val="0"/>
+        <w:autoSpaceDN w:val="0"/>
+        <w:adjustRightInd w:val="0"/>
+        <w:spacing w:line="240" w:lineRule="auto"/>
+        <w:rPr>
+          <w:rFonts w:ascii="Times New Roman" w:hAnsi="Times New Roman" w:cs="Times New Roman"/>
+          <w:color w:val="000000"/>
+          <w:sz w:val="24"/>
+          <w:szCs w:val="24"/>
+          <w:lang w:val="es-CO"/>
+        </w:rPr>
+      </w:pPr>
+    </w:p>
+    <w:p>
+      <w:pPr>
+        <w:autoSpaceDE w:val="0"/>
+        <w:autoSpaceDN w:val="0"/>
+        <w:adjustRightInd w:val="0"/>
+        <w:spacing w:line="240" w:lineRule="auto"/>
+        <w:rPr>
+          <w:rFonts w:ascii="Times New Roman" w:hAnsi="Times New Roman" w:cs="Times New Roman"/>
+          <w:color w:val="000000"/>
+          <w:sz w:val="24"/>
+          <w:szCs w:val="24"/>
+          <w:lang w:val="es-CO"/>
+        </w:rPr>
+      </w:pPr>
+      <w:r>
+        <w:rPr>
+          <w:rFonts w:ascii="Times New Roman" w:hAnsi="Times New Roman" w:cs="Times New Roman"/>
+          <w:color w:val="000000"/>
+          <w:sz w:val="24"/>
+          <w:szCs w:val="24"/>
+          <w:lang w:val="es-CO"/>
+        </w:rPr>
+        <w:t xml:space="preserve"> </w:t>
+      </w:r>
+    </w:p>
+    <w:p>
+      <w:pPr>
+        <w:autoSpaceDE w:val="0"/>
+        <w:autoSpaceDN w:val="0"/>
+        <w:adjustRightInd w:val="0"/>
+        <w:spacing w:line="240" w:lineRule="auto"/>
+        <w:rPr>
+          <w:rFonts w:ascii="Times New Roman" w:hAnsi="Times New Roman" w:cs="Times New Roman"/>
+          <w:color w:val="000000"/>
+          <w:sz w:val="24"/>
+          <w:szCs w:val="24"/>
+          <w:lang w:val="es-CO"/>
+        </w:rPr>
+      </w:pPr>
+      <w:r>
+        <w:rPr>
+          <w:rFonts w:ascii="Times New Roman" w:hAnsi="Times New Roman" w:cs="Times New Roman"/>
+          <w:color w:val="000000"/>
+          <w:sz w:val="24"/>
+          <w:szCs w:val="24"/>
+          <w:lang w:val="es-CO"/>
+        </w:rPr>
+        <w:t xml:space="preserve">¿Se documenta? o ¿qué se hace? </w:t>
+      </w:r>
+    </w:p>
+    <w:p>
+      <w:pPr>
+        <w:pStyle w:val="Default"/>
+      </w:pPr>
+    </w:p>
+    <w:p>
+      <w:pPr>
+        <w:pStyle w:val="Default"/>
+      </w:pPr>
+    </w:p>
+    <w:p>
+      <w:pPr>
+        <w:pStyle w:val="Default"/>
+      </w:pPr>
+    </w:p>
+    <w:p>
+      <w:pPr>
+        <w:autoSpaceDE w:val="0"/>
+        <w:autoSpaceDN w:val="0"/>
+        <w:adjustRightInd w:val="0"/>
+        <w:spacing w:line="240" w:lineRule="auto"/>
+        <w:rPr>
+          <w:rFonts w:ascii="Times New Roman" w:hAnsi="Times New Roman" w:cs="Times New Roman"/>
+          <w:color w:val="000000"/>
+          <w:sz w:val="24"/>
+          <w:szCs w:val="24"/>
+          <w:lang w:val="es-CO"/>
+        </w:rPr>
+      </w:pPr>
+    </w:p>
+    <w:p>
+      <w:pPr>
+        <w:pStyle w:val="Default"/>
+      </w:pPr>
+      <w:r>
+        <w:t xml:space="preserve"> Formule sus propias preguntas y comparta su reflexión en la socialización.</w:t>
+      </w:r>
+    </w:p>
+    <w:p>
+      <w:pPr>
+        <w:pStyle w:val="Default"/>
+      </w:pPr>
+    </w:p>
+    <w:p>
+      <w:pPr>
+        <w:pStyle w:val="Default"/>
+      </w:pPr>
+    </w:p>
+    <w:p>
+      <w:pPr>
+        <w:pStyle w:val="Prrafodelista"/>
+      </w:pPr>
+    </w:p>
+    <w:p/>
+    <w:p/>
+    <w:p/>
+    <w:p/>
+    <w:p/>
+    <w:p>
+      <w:pPr>
+        <w:rPr>
+          <w:rFonts w:ascii="Times New Roman" w:hAnsi="Times New Roman" w:cs="Times New Roman"/>
+        </w:rPr>
+      </w:pPr>
+    </w:p>
+    <w:p>
+      <w:pPr>
+        <w:rPr>
+          <w:rFonts w:ascii="Times New Roman" w:hAnsi="Times New Roman" w:cs="Times New Roman"/>
+        </w:rPr>
+      </w:pPr>
+    </w:p>
+    <w:p>
+      <w:pPr>
+        <w:rPr>
+          <w:rFonts w:ascii="Times New Roman" w:hAnsi="Times New Roman" w:cs="Times New Roman"/>
+        </w:rPr>
+      </w:pPr>
+    </w:p>
+    <w:p>
+      <w:pPr>
+        <w:rPr>
+          <w:rFonts w:ascii="Times New Roman" w:hAnsi="Times New Roman" w:cs="Times New Roman"/>
+        </w:rPr>
+      </w:pPr>
+    </w:p>
+    <w:p>
+      <w:pPr>
+        <w:rPr>
+          <w:rFonts w:ascii="Times New Roman" w:hAnsi="Times New Roman" w:cs="Times New Roman"/>
+        </w:rPr>
+      </w:pPr>
+    </w:p>
+    <w:p>
+      <w:pPr>
+        <w:rPr>
+          <w:rFonts w:ascii="Times New Roman" w:hAnsi="Times New Roman" w:cs="Times New Roman"/>
+        </w:rPr>
+      </w:pPr>
+    </w:p>
+    <w:p>
+      <w:pPr>
+        <w:rPr>
+          <w:rFonts w:ascii="Times New Roman" w:hAnsi="Times New Roman" w:cs="Times New Roman"/>
+        </w:rPr>
+      </w:pPr>
+    </w:p>
+    <w:p>
+      <w:pPr>
+        <w:rPr>
+          <w:rFonts w:ascii="Times New Roman" w:hAnsi="Times New Roman" w:cs="Times New Roman"/>
+        </w:rPr>
+      </w:pPr>
+    </w:p>
+    <w:p>
+      <w:pPr>
+        <w:rPr>
+          <w:rFonts w:ascii="Times New Roman" w:hAnsi="Times New Roman" w:cs="Times New Roman"/>
+        </w:rPr>
+      </w:pPr>
+    </w:p>
+    <w:p>
+      <w:pPr>
+        <w:rPr>
+          <w:rFonts w:ascii="Times New Roman" w:hAnsi="Times New Roman" w:cs="Times New Roman"/>
+        </w:rPr>
+      </w:pPr>
+    </w:p>
+    <w:p>
+      <w:pPr>
+        <w:rPr>
+          <w:rFonts w:ascii="Times New Roman" w:hAnsi="Times New Roman" w:cs="Times New Roman"/>
+        </w:rPr>
+      </w:pPr>
+    </w:p>
+    <w:p>
+      <w:pPr>
+        <w:rPr>
+          <w:rFonts w:ascii="Times New Roman" w:hAnsi="Times New Roman" w:cs="Times New Roman"/>
+        </w:rPr>
+      </w:pPr>
+    </w:p>
+    <w:p>
+      <w:pPr>
+        <w:rPr>
+          <w:rFonts w:ascii="Times New Roman" w:hAnsi="Times New Roman" w:cs="Times New Roman"/>
+        </w:rPr>
+      </w:pPr>
+    </w:p>
+    <w:p>
+      <w:pPr>
+        <w:rPr>
+          <w:rFonts w:ascii="Times New Roman" w:hAnsi="Times New Roman" w:cs="Times New Roman"/>
+        </w:rPr>
+      </w:pPr>
+    </w:p>
+    <w:p>
+      <w:pPr>
+        <w:rPr>
+          <w:rFonts w:ascii="Times New Roman" w:hAnsi="Times New Roman" w:cs="Times New Roman"/>
+        </w:rPr>
+      </w:pPr>
+    </w:p>
+    <w:p>
+      <w:pPr>
+        <w:rPr>
+          <w:rFonts w:ascii="Times New Roman" w:hAnsi="Times New Roman" w:cs="Times New Roman"/>
+        </w:rPr>
+      </w:pPr>
+    </w:p>
+    <w:p>
+      <w:pPr>
+        <w:rPr>
+          <w:rFonts w:ascii="Times New Roman" w:hAnsi="Times New Roman" w:cs="Times New Roman"/>
+        </w:rPr>
+      </w:pPr>
+    </w:p>
+    <w:p>
+      <w:pPr>
+        <w:rPr>
+          <w:rFonts w:ascii="Times New Roman" w:hAnsi="Times New Roman" w:cs="Times New Roman"/>
+        </w:rPr>
+      </w:pPr>
+    </w:p>
+    <w:p>
+      <w:pPr>
+        <w:rPr>
+          <w:rFonts w:ascii="Times New Roman" w:hAnsi="Times New Roman" w:cs="Times New Roman"/>
+        </w:rPr>
+      </w:pPr>
+    </w:p>
+    <w:p>
+      <w:pPr>
+        <w:rPr>
+          <w:rFonts w:ascii="Times New Roman" w:hAnsi="Times New Roman" w:cs="Times New Roman"/>
+        </w:rPr>
+      </w:pPr>
+    </w:p>
+    <w:p>
+      <w:pPr>
+        <w:rPr>
+          <w:rFonts w:ascii="Times New Roman" w:hAnsi="Times New Roman" w:cs="Times New Roman"/>
+        </w:rPr>
+      </w:pPr>
+    </w:p>
+    <w:p>
+      <w:pPr>
+        <w:rPr>
+          <w:rFonts w:ascii="Times New Roman" w:hAnsi="Times New Roman" w:cs="Times New Roman"/>
+        </w:rPr>
+      </w:pPr>
+    </w:p>
+    <w:p>
+      <w:pPr>
+        <w:rPr>
+          <w:rFonts w:ascii="Times New Roman" w:hAnsi="Times New Roman" w:cs="Times New Roman"/>
+        </w:rPr>
+      </w:pPr>
+    </w:p>
+    <w:p>
+      <w:pPr>
+        <w:rPr>
+          <w:rFonts w:ascii="Times New Roman" w:hAnsi="Times New Roman" w:cs="Times New Roman"/>
+        </w:rPr>
+      </w:pPr>
+    </w:p>
+    <w:p>
+      <w:pPr>
+        <w:rPr>
+          <w:rFonts w:ascii="Times New Roman" w:hAnsi="Times New Roman" w:cs="Times New Roman"/>
+        </w:rPr>
+      </w:pPr>
+    </w:p>
+    <w:p>
+      <w:pPr>
+        <w:rPr>
+          <w:rFonts w:ascii="Times New Roman" w:hAnsi="Times New Roman" w:cs="Times New Roman"/>
+        </w:rPr>
+      </w:pPr>
+    </w:p>
+    <w:p>
+      <w:pPr>
+        <w:rPr>
+          <w:rFonts w:ascii="Times New Roman" w:hAnsi="Times New Roman" w:cs="Times New Roman"/>
+        </w:rPr>
+      </w:pPr>
+    </w:p>
+    <w:p>
+      <w:pPr>
+        <w:rPr>
+          <w:rFonts w:ascii="Times New Roman" w:hAnsi="Times New Roman" w:cs="Times New Roman"/>
+        </w:rPr>
+      </w:pPr>
+    </w:p>
+    <w:p>
+      <w:pPr>
+        <w:rPr>
+          <w:rFonts w:ascii="Times New Roman" w:hAnsi="Times New Roman" w:cs="Times New Roman"/>
+        </w:rPr>
+      </w:pPr>
+    </w:p>
+    <w:p>
+      <w:pPr>
+        <w:rPr>
+          <w:rFonts w:ascii="Times New Roman" w:hAnsi="Times New Roman" w:cs="Times New Roman"/>
+        </w:rPr>
+      </w:pPr>
+    </w:p>
+    <w:p>
+      <w:pPr>
+        <w:rPr>
+          <w:rFonts w:ascii="Times New Roman" w:hAnsi="Times New Roman" w:cs="Times New Roman"/>
+        </w:rPr>
+      </w:pPr>
+      <w:hyperlink r:id="rId7">
         <w:r>
           <w:rPr>
             <w:rFonts w:ascii="Times New Roman" w:hAnsi="Times New Roman" w:cs="Times New Roman"/>
@@ -671,6 +1768,127 @@
     </w:sectPr>
   </w:body>
 </w:document>
+</file>
+
+<file path=word/numbering.xml><?xml version="1.0" encoding="utf-8"?>
+<w:numbering xmlns:wpc="http://schemas.microsoft.com/office/word/2010/wordprocessingCanvas" xmlns:cx="http://schemas.microsoft.com/office/drawing/2014/chartex" xmlns:cx1="http://schemas.microsoft.com/office/drawing/2015/9/8/chartex" xmlns:cx2="http://schemas.microsoft.com/office/drawing/2015/10/21/chartex" xmlns:cx3="http://schemas.microsoft.com/office/drawing/2016/5/9/chartex" xmlns:cx4="http://schemas.microsoft.com/office/drawing/2016/5/10/chartex" xmlns:cx5="http://schemas.microsoft.com/office/drawing/2016/5/11/chartex" xmlns:cx6="http://schemas.microsoft.com/office/drawing/2016/5/12/chartex" xmlns:cx7="http://schemas.microsoft.com/office/drawing/2016/5/13/chartex" xmlns:cx8="http://schemas.microsoft.com/office/drawing/2016/5/14/chartex" xmlns:mc="http://schemas.openxmlformats.org/markup-compatibility/2006" xmlns:aink="http://schemas.microsoft.com/office/drawing/2016/ink" xmlns:am3d="http://schemas.microsoft.com/office/drawing/2017/model3d" xmlns:o="urn:schemas-microsoft-com:office:office" xmlns:r="http://schemas.openxmlformats.org/officeDocument/2006/relationships" xmlns:m="http://schemas.openxmlformats.org/officeDocument/2006/math" xmlns:v="urn:schemas-microsoft-com:vml" xmlns:wp14="http://schemas.microsoft.com/office/word/2010/wordprocessingDrawing" xmlns:wp="http://schemas.openxmlformats.org/drawingml/2006/wordprocessingDrawing" xmlns:w10="urn:schemas-microsoft-com:office:word" xmlns:w="http://schemas.openxmlformats.org/wordprocessingml/2006/main" xmlns:w14="http://schemas.microsoft.com/office/word/2010/wordml" xmlns:w15="http://schemas.microsoft.com/office/word/2012/wordml" xmlns:w16cex="http://schemas.microsoft.com/office/word/2018/wordml/cex" xmlns:w16cid="http://schemas.microsoft.com/office/word/2016/wordml/cid" xmlns:w16="http://schemas.microsoft.com/office/word/2018/wordml" xmlns:w16se="http://schemas.microsoft.com/office/word/2015/wordml/symex" xmlns:wpg="http://schemas.microsoft.com/office/word/2010/wordprocessingGroup" xmlns:wpi="http://schemas.microsoft.com/office/word/2010/wordprocessingInk" xmlns:wne="http://schemas.microsoft.com/office/word/2006/wordml" xmlns:wps="http://schemas.microsoft.com/office/word/2010/wordprocessingShape" mc:Ignorable="w14 w15 w16se w16cid w16 w16cex wp14">
+  <w:abstractNum w:abstractNumId="0" w15:restartNumberingAfterBreak="0">
+    <w:nsid w:val="0C3C08C8"/>
+    <w:multiLevelType w:val="hybridMultilevel"/>
+    <w:tmpl w:val="4232C564"/>
+    <w:lvl w:ilvl="0" w:tplc="240A0001">
+      <w:start w:val="1"/>
+      <w:numFmt w:val="bullet"/>
+      <w:lvlText w:val=""/>
+      <w:lvlJc w:val="left"/>
+      <w:pPr>
+        <w:ind w:left="720" w:hanging="360"/>
+      </w:pPr>
+      <w:rPr>
+        <w:rFonts w:ascii="Symbol" w:hAnsi="Symbol" w:hint="default"/>
+      </w:rPr>
+    </w:lvl>
+    <w:lvl w:ilvl="1" w:tplc="240A0003" w:tentative="1">
+      <w:start w:val="1"/>
+      <w:numFmt w:val="bullet"/>
+      <w:lvlText w:val="o"/>
+      <w:lvlJc w:val="left"/>
+      <w:pPr>
+        <w:ind w:left="1440" w:hanging="360"/>
+      </w:pPr>
+      <w:rPr>
+        <w:rFonts w:ascii="Courier New" w:hAnsi="Courier New" w:cs="Courier New" w:hint="default"/>
+      </w:rPr>
+    </w:lvl>
+    <w:lvl w:ilvl="2" w:tplc="240A0005" w:tentative="1">
+      <w:start w:val="1"/>
+      <w:numFmt w:val="bullet"/>
+      <w:lvlText w:val=""/>
+      <w:lvlJc w:val="left"/>
+      <w:pPr>
+        <w:ind w:left="2160" w:hanging="360"/>
+      </w:pPr>
+      <w:rPr>
+        <w:rFonts w:ascii="Wingdings" w:hAnsi="Wingdings" w:hint="default"/>
+      </w:rPr>
+    </w:lvl>
+    <w:lvl w:ilvl="3" w:tplc="240A0001" w:tentative="1">
+      <w:start w:val="1"/>
+      <w:numFmt w:val="bullet"/>
+      <w:lvlText w:val=""/>
+      <w:lvlJc w:val="left"/>
+      <w:pPr>
+        <w:ind w:left="2880" w:hanging="360"/>
+      </w:pPr>
+      <w:rPr>
+        <w:rFonts w:ascii="Symbol" w:hAnsi="Symbol" w:hint="default"/>
+      </w:rPr>
+    </w:lvl>
+    <w:lvl w:ilvl="4" w:tplc="240A0003" w:tentative="1">
+      <w:start w:val="1"/>
+      <w:numFmt w:val="bullet"/>
+      <w:lvlText w:val="o"/>
+      <w:lvlJc w:val="left"/>
+      <w:pPr>
+        <w:ind w:left="3600" w:hanging="360"/>
+      </w:pPr>
+      <w:rPr>
+        <w:rFonts w:ascii="Courier New" w:hAnsi="Courier New" w:cs="Courier New" w:hint="default"/>
+      </w:rPr>
+    </w:lvl>
+    <w:lvl w:ilvl="5" w:tplc="240A0005" w:tentative="1">
+      <w:start w:val="1"/>
+      <w:numFmt w:val="bullet"/>
+      <w:lvlText w:val=""/>
+      <w:lvlJc w:val="left"/>
+      <w:pPr>
+        <w:ind w:left="4320" w:hanging="360"/>
+      </w:pPr>
+      <w:rPr>
+        <w:rFonts w:ascii="Wingdings" w:hAnsi="Wingdings" w:hint="default"/>
+      </w:rPr>
+    </w:lvl>
+    <w:lvl w:ilvl="6" w:tplc="240A0001" w:tentative="1">
+      <w:start w:val="1"/>
+      <w:numFmt w:val="bullet"/>
+      <w:lvlText w:val=""/>
+      <w:lvlJc w:val="left"/>
+      <w:pPr>
+        <w:ind w:left="5040" w:hanging="360"/>
+      </w:pPr>
+      <w:rPr>
+        <w:rFonts w:ascii="Symbol" w:hAnsi="Symbol" w:hint="default"/>
+      </w:rPr>
+    </w:lvl>
+    <w:lvl w:ilvl="7" w:tplc="240A0003" w:tentative="1">
+      <w:start w:val="1"/>
+      <w:numFmt w:val="bullet"/>
+      <w:lvlText w:val="o"/>
+      <w:lvlJc w:val="left"/>
+      <w:pPr>
+        <w:ind w:left="5760" w:hanging="360"/>
+      </w:pPr>
+      <w:rPr>
+        <w:rFonts w:ascii="Courier New" w:hAnsi="Courier New" w:cs="Courier New" w:hint="default"/>
+      </w:rPr>
+    </w:lvl>
+    <w:lvl w:ilvl="8" w:tplc="240A0005" w:tentative="1">
+      <w:start w:val="1"/>
+      <w:numFmt w:val="bullet"/>
+      <w:lvlText w:val=""/>
+      <w:lvlJc w:val="left"/>
+      <w:pPr>
+        <w:ind w:left="6480" w:hanging="360"/>
+      </w:pPr>
+      <w:rPr>
+        <w:rFonts w:ascii="Wingdings" w:hAnsi="Wingdings" w:hint="default"/>
+      </w:rPr>
+    </w:lvl>
+  </w:abstractNum>
+  <w:num w:numId="1">
+    <w:abstractNumId w:val="0"/>
+  </w:num>
+</w:numbering>
 </file>
 
 <file path=word/styles.xml><?xml version="1.0" encoding="utf-8"?>
@@ -691,7 +1909,7 @@
     </w:pPrDefault>
   </w:docDefaults>
   <w:latentStyles w:defLockedState="0" w:defUIPriority="99" w:defSemiHidden="0" w:defUnhideWhenUsed="0" w:defQFormat="0" w:count="376">
-    <w:lsdException w:name="Normal" w:uiPriority="0" w:qFormat="1"/>
+    <w:lsdException w:name="Normal" w:uiPriority="0"/>
     <w:lsdException w:name="heading 1" w:uiPriority="9" w:qFormat="1"/>
     <w:lsdException w:name="heading 2" w:semiHidden="1" w:uiPriority="9" w:unhideWhenUsed="1" w:qFormat="1"/>
     <w:lsdException w:name="heading 3" w:semiHidden="1" w:uiPriority="9" w:unhideWhenUsed="1" w:qFormat="1"/>
@@ -848,7 +2066,7 @@
     <w:lsdException w:name="Table Grid" w:uiPriority="39"/>
     <w:lsdException w:name="Table Theme" w:semiHidden="1" w:unhideWhenUsed="1"/>
     <w:lsdException w:name="Placeholder Text" w:semiHidden="1"/>
-    <w:lsdException w:name="No Spacing" w:uiPriority="1" w:qFormat="1"/>
+    <w:lsdException w:name="No Spacing" w:uiPriority="1"/>
     <w:lsdException w:name="Light Shading" w:uiPriority="60"/>
     <w:lsdException w:name="Light List" w:uiPriority="61"/>
     <w:lsdException w:name="Light Grid" w:uiPriority="62"/>
@@ -1070,7 +2288,6 @@
   </w:latentStyles>
   <w:style w:type="paragraph" w:default="1" w:styleId="Normal">
     <w:name w:val="Normal"/>
-    <w:qFormat/>
   </w:style>
   <w:style w:type="paragraph" w:styleId="Ttulo1">
     <w:name w:val="heading 1"/>
@@ -1078,6 +2295,7 @@
     <w:next w:val="Normal"/>
     <w:uiPriority w:val="9"/>
     <w:qFormat/>
+    <w:rsid w:val="00DC3DA8"/>
     <w:pPr>
       <w:keepNext/>
       <w:keepLines/>
@@ -1085,7 +2303,9 @@
       <w:outlineLvl w:val="0"/>
     </w:pPr>
     <w:rPr>
-      <w:sz w:val="40"/>
+      <w:rFonts w:ascii="Times New Roman" w:hAnsi="Times New Roman"/>
+      <w:b/>
+      <w:sz w:val="28"/>
       <w:szCs w:val="40"/>
     </w:rPr>
   </w:style>
@@ -1094,9 +2314,9 @@
     <w:basedOn w:val="Normal"/>
     <w:next w:val="Normal"/>
     <w:uiPriority w:val="9"/>
-    <w:semiHidden/>
     <w:unhideWhenUsed/>
     <w:qFormat/>
+    <w:rsid w:val="00DC3DA8"/>
     <w:pPr>
       <w:keepNext/>
       <w:keepLines/>
@@ -1104,7 +2324,9 @@
       <w:outlineLvl w:val="1"/>
     </w:pPr>
     <w:rPr>
-      <w:sz w:val="32"/>
+      <w:rFonts w:ascii="Times New Roman" w:hAnsi="Times New Roman"/>
+      <w:b/>
+      <w:sz w:val="24"/>
       <w:szCs w:val="32"/>
     </w:rPr>
   </w:style>
@@ -1113,7 +2335,6 @@
     <w:basedOn w:val="Normal"/>
     <w:next w:val="Normal"/>
     <w:uiPriority w:val="9"/>
-    <w:semiHidden/>
     <w:unhideWhenUsed/>
     <w:qFormat/>
     <w:pPr>
@@ -1254,6 +2475,78 @@
       <w:color w:val="666666"/>
       <w:sz w:val="30"/>
       <w:szCs w:val="30"/>
+    </w:rPr>
+  </w:style>
+  <w:style w:type="character" w:styleId="Hipervnculo">
+    <w:name w:val="Hyperlink"/>
+    <w:basedOn w:val="Fuentedeprrafopredeter"/>
+    <w:uiPriority w:val="99"/>
+    <w:unhideWhenUsed/>
+    <w:rsid w:val="003D7764"/>
+    <w:rPr>
+      <w:color w:val="0000FF"/>
+      <w:u w:val="single"/>
+    </w:rPr>
+  </w:style>
+  <w:style w:type="paragraph" w:styleId="TtuloTDC">
+    <w:name w:val="TOC Heading"/>
+    <w:basedOn w:val="Ttulo1"/>
+    <w:next w:val="Normal"/>
+    <w:uiPriority w:val="39"/>
+    <w:unhideWhenUsed/>
+    <w:qFormat/>
+    <w:rsid w:val="00DC3DA8"/>
+    <w:pPr>
+      <w:spacing w:before="240" w:after="0" w:line="259" w:lineRule="auto"/>
+      <w:outlineLvl w:val="9"/>
+    </w:pPr>
+    <w:rPr>
+      <w:rFonts w:asciiTheme="majorHAnsi" w:eastAsiaTheme="majorEastAsia" w:hAnsiTheme="majorHAnsi" w:cstheme="majorBidi"/>
+      <w:b w:val="0"/>
+      <w:color w:val="365F91" w:themeColor="accent1" w:themeShade="BF"/>
+      <w:sz w:val="32"/>
+      <w:szCs w:val="32"/>
+      <w:lang w:val="es-CO"/>
+    </w:rPr>
+  </w:style>
+  <w:style w:type="paragraph" w:styleId="TDC1">
+    <w:name w:val="toc 1"/>
+    <w:basedOn w:val="Normal"/>
+    <w:next w:val="Normal"/>
+    <w:autoRedefine/>
+    <w:uiPriority w:val="39"/>
+    <w:unhideWhenUsed/>
+    <w:rsid w:val="00DC3DA8"/>
+    <w:pPr>
+      <w:spacing w:after="100"/>
+    </w:pPr>
+  </w:style>
+  <w:style w:type="paragraph" w:styleId="Prrafodelista">
+    <w:name w:val="List Paragraph"/>
+    <w:basedOn w:val="Normal"/>
+    <w:uiPriority w:val="34"/>
+    <w:qFormat/>
+    <w:rsid w:val="00F35A9E"/>
+    <w:pPr>
+      <w:ind w:left="720"/>
+      <w:contextualSpacing/>
+    </w:pPr>
+  </w:style>
+  <w:style w:type="paragraph" w:customStyle="1" w:styleId="Default">
+    <w:name w:val="Default"/>
+    <w:rsid w:val="00F35A9E"/>
+    <w:pPr>
+      <w:autoSpaceDE w:val="0"/>
+      <w:autoSpaceDN w:val="0"/>
+      <w:adjustRightInd w:val="0"/>
+      <w:spacing w:line="240" w:lineRule="auto"/>
+    </w:pPr>
+    <w:rPr>
+      <w:rFonts w:ascii="Times New Roman" w:hAnsi="Times New Roman" w:cs="Times New Roman"/>
+      <w:color w:val="000000"/>
+      <w:sz w:val="24"/>
+      <w:szCs w:val="24"/>
+      <w:lang w:val="es-CO"/>
     </w:rPr>
   </w:style>
 </w:styles>
@@ -1577,4 +2870,16 @@
   </a:objectDefaults>
   <a:extraClrSchemeLst/>
 </a:theme>
+</file>
+
+<file path=customXml/item1.xml><?xml version="1.0" encoding="utf-8"?>
+<b:Sources xmlns:b="http://schemas.openxmlformats.org/officeDocument/2006/bibliography" xmlns="http://schemas.openxmlformats.org/officeDocument/2006/bibliography" SelectedStyle="\APASixthEditionOfficeOnline.xsl" StyleName="APA" Version="6"/>
+</file>
+
+<file path=customXml/itemProps1.xml><?xml version="1.0" encoding="utf-8"?>
+<ds:datastoreItem xmlns:ds="http://schemas.openxmlformats.org/officeDocument/2006/customXml" ds:itemID="{66848CAF-876B-4C07-BA1D-C99119AE8AC4}">
+  <ds:schemaRefs>
+    <ds:schemaRef ds:uri="http://schemas.openxmlformats.org/officeDocument/2006/bibliography"/>
+  </ds:schemaRefs>
+</ds:datastoreItem>
 </file>
</xml_diff>

<commit_message>
añadimos .gitignore para evitar archivos inecesarios
</commit_message>
<xml_diff>
--- a/esoexqueleto/sources/Evolucion_Arq_de_software/Evolucion de la Arquitectura de Software.docx
+++ b/esoexqueleto/sources/Evolucion_Arq_de_software/Evolucion de la Arquitectura de Software.docx
@@ -444,10 +444,9 @@
               <w:tab w:val="right" w:leader="dot" w:pos="9019"/>
             </w:tabs>
             <w:rPr>
-              <w:rFonts w:ascii="Times New Roman" w:hAnsi="Times New Roman" w:cs="Times New Roman"/>
+              <w:rFonts w:asciiTheme="minorHAnsi" w:eastAsiaTheme="minorEastAsia" w:hAnsiTheme="minorHAnsi" w:cstheme="minorBidi"/>
               <w:noProof/>
-              <w:sz w:val="24"/>
-              <w:szCs w:val="24"/>
+              <w:lang w:val="es-CO"/>
             </w:rPr>
           </w:pPr>
           <w:r>
@@ -474,84 +473,485 @@
             </w:rPr>
             <w:fldChar w:fldCharType="separate"/>
           </w:r>
-          <w:hyperlink w:anchor="_Toc67645438" w:history="1">
+          <w:hyperlink w:anchor="_Toc67646697" w:history="1">
             <w:r>
               <w:rPr>
                 <w:rStyle w:val="Hipervnculo"/>
-                <w:rFonts w:ascii="Times New Roman" w:hAnsi="Times New Roman" w:cs="Times New Roman"/>
-                <w:noProof/>
-                <w:sz w:val="24"/>
-                <w:szCs w:val="24"/>
+                <w:noProof/>
                 <w:highlight w:val="white"/>
               </w:rPr>
               <w:t>Evolución de la Arquitectura de Software</w:t>
             </w:r>
             <w:r>
               <w:rPr>
-                <w:rFonts w:ascii="Times New Roman" w:hAnsi="Times New Roman" w:cs="Times New Roman"/>
-                <w:noProof/>
-                <w:webHidden/>
-                <w:sz w:val="24"/>
-                <w:szCs w:val="24"/>
+                <w:noProof/>
+                <w:webHidden/>
               </w:rPr>
               <w:tab/>
             </w:r>
             <w:r>
               <w:rPr>
-                <w:rFonts w:ascii="Times New Roman" w:hAnsi="Times New Roman" w:cs="Times New Roman"/>
-                <w:noProof/>
-                <w:webHidden/>
-                <w:sz w:val="24"/>
-                <w:szCs w:val="24"/>
+                <w:noProof/>
+                <w:webHidden/>
               </w:rPr>
               <w:fldChar w:fldCharType="begin"/>
             </w:r>
             <w:r>
               <w:rPr>
-                <w:rFonts w:ascii="Times New Roman" w:hAnsi="Times New Roman" w:cs="Times New Roman"/>
-                <w:noProof/>
-                <w:webHidden/>
-                <w:sz w:val="24"/>
-                <w:szCs w:val="24"/>
-              </w:rPr>
-              <w:instrText xml:space="preserve"> PAGEREF _Toc67645438 \h </w:instrText>
-            </w:r>
-            <w:r>
-              <w:rPr>
-                <w:rFonts w:ascii="Times New Roman" w:hAnsi="Times New Roman" w:cs="Times New Roman"/>
-                <w:noProof/>
-                <w:webHidden/>
-                <w:sz w:val="24"/>
-                <w:szCs w:val="24"/>
-              </w:rPr>
-            </w:r>
-            <w:r>
-              <w:rPr>
-                <w:rFonts w:ascii="Times New Roman" w:hAnsi="Times New Roman" w:cs="Times New Roman"/>
-                <w:noProof/>
-                <w:webHidden/>
-                <w:sz w:val="24"/>
-                <w:szCs w:val="24"/>
+                <w:noProof/>
+                <w:webHidden/>
+              </w:rPr>
+              <w:instrText xml:space="preserve"> PAGEREF _Toc67646697 \h </w:instrText>
+            </w:r>
+            <w:r>
+              <w:rPr>
+                <w:noProof/>
+                <w:webHidden/>
+              </w:rPr>
+            </w:r>
+            <w:r>
+              <w:rPr>
+                <w:noProof/>
+                <w:webHidden/>
               </w:rPr>
               <w:fldChar w:fldCharType="separate"/>
             </w:r>
             <w:r>
               <w:rPr>
-                <w:rFonts w:ascii="Times New Roman" w:hAnsi="Times New Roman" w:cs="Times New Roman"/>
-                <w:noProof/>
-                <w:webHidden/>
-                <w:sz w:val="24"/>
-                <w:szCs w:val="24"/>
+                <w:noProof/>
+                <w:webHidden/>
               </w:rPr>
               <w:t>2</w:t>
             </w:r>
             <w:r>
               <w:rPr>
-                <w:rFonts w:ascii="Times New Roman" w:hAnsi="Times New Roman" w:cs="Times New Roman"/>
-                <w:noProof/>
-                <w:webHidden/>
-                <w:sz w:val="24"/>
-                <w:szCs w:val="24"/>
+                <w:noProof/>
+                <w:webHidden/>
+              </w:rPr>
+              <w:fldChar w:fldCharType="end"/>
+            </w:r>
+          </w:hyperlink>
+        </w:p>
+        <w:p>
+          <w:pPr>
+            <w:pStyle w:val="TDC2"/>
+            <w:tabs>
+              <w:tab w:val="right" w:leader="dot" w:pos="9019"/>
+            </w:tabs>
+            <w:rPr>
+              <w:rFonts w:asciiTheme="minorHAnsi" w:eastAsiaTheme="minorEastAsia" w:hAnsiTheme="minorHAnsi" w:cstheme="minorBidi"/>
+              <w:noProof/>
+              <w:lang w:val="es-CO"/>
+            </w:rPr>
+          </w:pPr>
+          <w:hyperlink w:anchor="_Toc67646698" w:history="1">
+            <w:r>
+              <w:rPr>
+                <w:rStyle w:val="Hipervnculo"/>
+                <w:noProof/>
+                <w:highlight w:val="white"/>
+              </w:rPr>
+              <w:t>¿Qué es la Arquitectura de software?</w:t>
+            </w:r>
+            <w:r>
+              <w:rPr>
+                <w:noProof/>
+                <w:webHidden/>
+              </w:rPr>
+              <w:tab/>
+            </w:r>
+            <w:r>
+              <w:rPr>
+                <w:noProof/>
+                <w:webHidden/>
+              </w:rPr>
+              <w:fldChar w:fldCharType="begin"/>
+            </w:r>
+            <w:r>
+              <w:rPr>
+                <w:noProof/>
+                <w:webHidden/>
+              </w:rPr>
+              <w:instrText xml:space="preserve"> PAGEREF _Toc67646698 \h </w:instrText>
+            </w:r>
+            <w:r>
+              <w:rPr>
+                <w:noProof/>
+                <w:webHidden/>
+              </w:rPr>
+            </w:r>
+            <w:r>
+              <w:rPr>
+                <w:noProof/>
+                <w:webHidden/>
+              </w:rPr>
+              <w:fldChar w:fldCharType="separate"/>
+            </w:r>
+            <w:r>
+              <w:rPr>
+                <w:noProof/>
+                <w:webHidden/>
+              </w:rPr>
+              <w:t>2</w:t>
+            </w:r>
+            <w:r>
+              <w:rPr>
+                <w:noProof/>
+                <w:webHidden/>
+              </w:rPr>
+              <w:fldChar w:fldCharType="end"/>
+            </w:r>
+          </w:hyperlink>
+        </w:p>
+        <w:p>
+          <w:pPr>
+            <w:pStyle w:val="TDC2"/>
+            <w:tabs>
+              <w:tab w:val="right" w:leader="dot" w:pos="9019"/>
+            </w:tabs>
+            <w:rPr>
+              <w:rFonts w:asciiTheme="minorHAnsi" w:eastAsiaTheme="minorEastAsia" w:hAnsiTheme="minorHAnsi" w:cstheme="minorBidi"/>
+              <w:noProof/>
+              <w:lang w:val="es-CO"/>
+            </w:rPr>
+          </w:pPr>
+          <w:hyperlink w:anchor="_Toc67646699" w:history="1">
+            <w:r>
+              <w:rPr>
+                <w:rStyle w:val="Hipervnculo"/>
+                <w:noProof/>
+                <w:highlight w:val="white"/>
+              </w:rPr>
+              <w:t>Tipos de arquitectura de Software</w:t>
+            </w:r>
+            <w:r>
+              <w:rPr>
+                <w:noProof/>
+                <w:webHidden/>
+              </w:rPr>
+              <w:tab/>
+            </w:r>
+            <w:r>
+              <w:rPr>
+                <w:noProof/>
+                <w:webHidden/>
+              </w:rPr>
+              <w:fldChar w:fldCharType="begin"/>
+            </w:r>
+            <w:r>
+              <w:rPr>
+                <w:noProof/>
+                <w:webHidden/>
+              </w:rPr>
+              <w:instrText xml:space="preserve"> PAGEREF _Toc67646699 \h </w:instrText>
+            </w:r>
+            <w:r>
+              <w:rPr>
+                <w:noProof/>
+                <w:webHidden/>
+              </w:rPr>
+            </w:r>
+            <w:r>
+              <w:rPr>
+                <w:noProof/>
+                <w:webHidden/>
+              </w:rPr>
+              <w:fldChar w:fldCharType="separate"/>
+            </w:r>
+            <w:r>
+              <w:rPr>
+                <w:noProof/>
+                <w:webHidden/>
+              </w:rPr>
+              <w:t>3</w:t>
+            </w:r>
+            <w:r>
+              <w:rPr>
+                <w:noProof/>
+                <w:webHidden/>
+              </w:rPr>
+              <w:fldChar w:fldCharType="end"/>
+            </w:r>
+          </w:hyperlink>
+        </w:p>
+        <w:p>
+          <w:pPr>
+            <w:pStyle w:val="TDC2"/>
+            <w:tabs>
+              <w:tab w:val="right" w:leader="dot" w:pos="9019"/>
+            </w:tabs>
+            <w:rPr>
+              <w:rFonts w:asciiTheme="minorHAnsi" w:eastAsiaTheme="minorEastAsia" w:hAnsiTheme="minorHAnsi" w:cstheme="minorBidi"/>
+              <w:noProof/>
+              <w:lang w:val="es-CO"/>
+            </w:rPr>
+          </w:pPr>
+          <w:hyperlink w:anchor="_Toc67646700" w:history="1">
+            <w:r>
+              <w:rPr>
+                <w:rStyle w:val="Hipervnculo"/>
+                <w:noProof/>
+                <w:highlight w:val="white"/>
+              </w:rPr>
+              <w:t>Motivaciones para la evolución de la arquitectura de software</w:t>
+            </w:r>
+            <w:r>
+              <w:rPr>
+                <w:noProof/>
+                <w:webHidden/>
+              </w:rPr>
+              <w:tab/>
+            </w:r>
+            <w:r>
+              <w:rPr>
+                <w:noProof/>
+                <w:webHidden/>
+              </w:rPr>
+              <w:fldChar w:fldCharType="begin"/>
+            </w:r>
+            <w:r>
+              <w:rPr>
+                <w:noProof/>
+                <w:webHidden/>
+              </w:rPr>
+              <w:instrText xml:space="preserve"> PAGEREF _Toc67646700 \h </w:instrText>
+            </w:r>
+            <w:r>
+              <w:rPr>
+                <w:noProof/>
+                <w:webHidden/>
+              </w:rPr>
+            </w:r>
+            <w:r>
+              <w:rPr>
+                <w:noProof/>
+                <w:webHidden/>
+              </w:rPr>
+              <w:fldChar w:fldCharType="separate"/>
+            </w:r>
+            <w:r>
+              <w:rPr>
+                <w:noProof/>
+                <w:webHidden/>
+              </w:rPr>
+              <w:t>3</w:t>
+            </w:r>
+            <w:r>
+              <w:rPr>
+                <w:noProof/>
+                <w:webHidden/>
+              </w:rPr>
+              <w:fldChar w:fldCharType="end"/>
+            </w:r>
+          </w:hyperlink>
+        </w:p>
+        <w:p>
+          <w:pPr>
+            <w:pStyle w:val="TDC2"/>
+            <w:tabs>
+              <w:tab w:val="right" w:leader="dot" w:pos="9019"/>
+            </w:tabs>
+            <w:rPr>
+              <w:rFonts w:asciiTheme="minorHAnsi" w:eastAsiaTheme="minorEastAsia" w:hAnsiTheme="minorHAnsi" w:cstheme="minorBidi"/>
+              <w:noProof/>
+              <w:lang w:val="es-CO"/>
+            </w:rPr>
+          </w:pPr>
+          <w:hyperlink w:anchor="_Toc67646701" w:history="1">
+            <w:r>
+              <w:rPr>
+                <w:rStyle w:val="Hipervnculo"/>
+                <w:noProof/>
+                <w:highlight w:val="white"/>
+              </w:rPr>
+              <w:t>Forma de evolución de la arquitectura de software</w:t>
+            </w:r>
+            <w:r>
+              <w:rPr>
+                <w:noProof/>
+                <w:webHidden/>
+              </w:rPr>
+              <w:tab/>
+            </w:r>
+            <w:r>
+              <w:rPr>
+                <w:noProof/>
+                <w:webHidden/>
+              </w:rPr>
+              <w:fldChar w:fldCharType="begin"/>
+            </w:r>
+            <w:r>
+              <w:rPr>
+                <w:noProof/>
+                <w:webHidden/>
+              </w:rPr>
+              <w:instrText xml:space="preserve"> PAGEREF _Toc67646701 \h </w:instrText>
+            </w:r>
+            <w:r>
+              <w:rPr>
+                <w:noProof/>
+                <w:webHidden/>
+              </w:rPr>
+            </w:r>
+            <w:r>
+              <w:rPr>
+                <w:noProof/>
+                <w:webHidden/>
+              </w:rPr>
+              <w:fldChar w:fldCharType="separate"/>
+            </w:r>
+            <w:r>
+              <w:rPr>
+                <w:noProof/>
+                <w:webHidden/>
+              </w:rPr>
+              <w:t>3</w:t>
+            </w:r>
+            <w:r>
+              <w:rPr>
+                <w:noProof/>
+                <w:webHidden/>
+              </w:rPr>
+              <w:fldChar w:fldCharType="end"/>
+            </w:r>
+          </w:hyperlink>
+        </w:p>
+        <w:p>
+          <w:pPr>
+            <w:pStyle w:val="TDC2"/>
+            <w:tabs>
+              <w:tab w:val="right" w:leader="dot" w:pos="9019"/>
+            </w:tabs>
+            <w:rPr>
+              <w:rFonts w:asciiTheme="minorHAnsi" w:eastAsiaTheme="minorEastAsia" w:hAnsiTheme="minorHAnsi" w:cstheme="minorBidi"/>
+              <w:noProof/>
+              <w:lang w:val="es-CO"/>
+            </w:rPr>
+          </w:pPr>
+          <w:hyperlink w:anchor="_Toc67646702" w:history="1">
+            <w:r>
+              <w:rPr>
+                <w:rStyle w:val="Hipervnculo"/>
+                <w:noProof/>
+                <w:highlight w:val="white"/>
+              </w:rPr>
+              <w:t>Características y ventajas de las nuevas formas arquitectónicas</w:t>
+            </w:r>
+            <w:r>
+              <w:rPr>
+                <w:noProof/>
+                <w:webHidden/>
+              </w:rPr>
+              <w:tab/>
+            </w:r>
+            <w:r>
+              <w:rPr>
+                <w:noProof/>
+                <w:webHidden/>
+              </w:rPr>
+              <w:fldChar w:fldCharType="begin"/>
+            </w:r>
+            <w:r>
+              <w:rPr>
+                <w:noProof/>
+                <w:webHidden/>
+              </w:rPr>
+              <w:instrText xml:space="preserve"> PAGEREF _Toc67646702 \h </w:instrText>
+            </w:r>
+            <w:r>
+              <w:rPr>
+                <w:noProof/>
+                <w:webHidden/>
+              </w:rPr>
+            </w:r>
+            <w:r>
+              <w:rPr>
+                <w:noProof/>
+                <w:webHidden/>
+              </w:rPr>
+              <w:fldChar w:fldCharType="separate"/>
+            </w:r>
+            <w:r>
+              <w:rPr>
+                <w:noProof/>
+                <w:webHidden/>
+              </w:rPr>
+              <w:t>3</w:t>
+            </w:r>
+            <w:r>
+              <w:rPr>
+                <w:noProof/>
+                <w:webHidden/>
+              </w:rPr>
+              <w:fldChar w:fldCharType="end"/>
+            </w:r>
+          </w:hyperlink>
+        </w:p>
+        <w:p>
+          <w:pPr>
+            <w:pStyle w:val="TDC2"/>
+            <w:tabs>
+              <w:tab w:val="right" w:leader="dot" w:pos="9019"/>
+            </w:tabs>
+            <w:rPr>
+              <w:rFonts w:asciiTheme="minorHAnsi" w:eastAsiaTheme="minorEastAsia" w:hAnsiTheme="minorHAnsi" w:cstheme="minorBidi"/>
+              <w:noProof/>
+              <w:lang w:val="es-CO"/>
+            </w:rPr>
+          </w:pPr>
+          <w:hyperlink w:anchor="_Toc67646703" w:history="1">
+            <w:r>
+              <w:rPr>
+                <w:rStyle w:val="Hipervnculo"/>
+                <w:noProof/>
+              </w:rPr>
+              <w:t>Tipos de sistemas que más se benefician con cada tipo de arquitectura</w:t>
+            </w:r>
+            <w:r>
+              <w:rPr>
+                <w:noProof/>
+                <w:webHidden/>
+              </w:rPr>
+              <w:tab/>
+            </w:r>
+            <w:r>
+              <w:rPr>
+                <w:noProof/>
+                <w:webHidden/>
+              </w:rPr>
+              <w:fldChar w:fldCharType="begin"/>
+            </w:r>
+            <w:r>
+              <w:rPr>
+                <w:noProof/>
+                <w:webHidden/>
+              </w:rPr>
+              <w:instrText xml:space="preserve"> PAGEREF _Toc67646703 \h </w:instrText>
+            </w:r>
+            <w:r>
+              <w:rPr>
+                <w:noProof/>
+                <w:webHidden/>
+              </w:rPr>
+            </w:r>
+            <w:r>
+              <w:rPr>
+                <w:noProof/>
+                <w:webHidden/>
+              </w:rPr>
+              <w:fldChar w:fldCharType="separate"/>
+            </w:r>
+            <w:r>
+              <w:rPr>
+                <w:noProof/>
+                <w:webHidden/>
+              </w:rPr>
+              <w:t>4</w:t>
+            </w:r>
+            <w:r>
+              <w:rPr>
+                <w:noProof/>
+                <w:webHidden/>
               </w:rPr>
               <w:fldChar w:fldCharType="end"/>
             </w:r>
@@ -564,90 +964,64 @@
               <w:tab w:val="right" w:leader="dot" w:pos="9019"/>
             </w:tabs>
             <w:rPr>
-              <w:rFonts w:ascii="Times New Roman" w:hAnsi="Times New Roman" w:cs="Times New Roman"/>
+              <w:rFonts w:asciiTheme="minorHAnsi" w:eastAsiaTheme="minorEastAsia" w:hAnsiTheme="minorHAnsi" w:cstheme="minorBidi"/>
               <w:noProof/>
-              <w:sz w:val="24"/>
-              <w:szCs w:val="24"/>
+              <w:lang w:val="es-CO"/>
             </w:rPr>
           </w:pPr>
-          <w:hyperlink w:anchor="_Toc67645439" w:history="1">
+          <w:hyperlink w:anchor="_Toc67646704" w:history="1">
             <w:r>
               <w:rPr>
                 <w:rStyle w:val="Hipervnculo"/>
-                <w:rFonts w:ascii="Times New Roman" w:hAnsi="Times New Roman" w:cs="Times New Roman"/>
-                <w:noProof/>
-                <w:sz w:val="24"/>
-                <w:szCs w:val="24"/>
-                <w:highlight w:val="white"/>
-              </w:rPr>
-              <w:t>¿Qué es la Arquitectura de software?</w:t>
-            </w:r>
-            <w:r>
-              <w:rPr>
-                <w:rFonts w:ascii="Times New Roman" w:hAnsi="Times New Roman" w:cs="Times New Roman"/>
-                <w:noProof/>
-                <w:webHidden/>
-                <w:sz w:val="24"/>
-                <w:szCs w:val="24"/>
+                <w:noProof/>
+              </w:rPr>
+              <w:t>Metodologías de desarrollo de software</w:t>
+            </w:r>
+            <w:r>
+              <w:rPr>
+                <w:noProof/>
+                <w:webHidden/>
               </w:rPr>
               <w:tab/>
             </w:r>
             <w:r>
               <w:rPr>
-                <w:rFonts w:ascii="Times New Roman" w:hAnsi="Times New Roman" w:cs="Times New Roman"/>
-                <w:noProof/>
-                <w:webHidden/>
-                <w:sz w:val="24"/>
-                <w:szCs w:val="24"/>
+                <w:noProof/>
+                <w:webHidden/>
               </w:rPr>
               <w:fldChar w:fldCharType="begin"/>
             </w:r>
             <w:r>
               <w:rPr>
-                <w:rFonts w:ascii="Times New Roman" w:hAnsi="Times New Roman" w:cs="Times New Roman"/>
-                <w:noProof/>
-                <w:webHidden/>
-                <w:sz w:val="24"/>
-                <w:szCs w:val="24"/>
-              </w:rPr>
-              <w:instrText xml:space="preserve"> PAGEREF _Toc67645439 \h </w:instrText>
-            </w:r>
-            <w:r>
-              <w:rPr>
-                <w:rFonts w:ascii="Times New Roman" w:hAnsi="Times New Roman" w:cs="Times New Roman"/>
-                <w:noProof/>
-                <w:webHidden/>
-                <w:sz w:val="24"/>
-                <w:szCs w:val="24"/>
-              </w:rPr>
-            </w:r>
-            <w:r>
-              <w:rPr>
-                <w:rFonts w:ascii="Times New Roman" w:hAnsi="Times New Roman" w:cs="Times New Roman"/>
-                <w:noProof/>
-                <w:webHidden/>
-                <w:sz w:val="24"/>
-                <w:szCs w:val="24"/>
+                <w:noProof/>
+                <w:webHidden/>
+              </w:rPr>
+              <w:instrText xml:space="preserve"> PAGEREF _Toc67646704 \h </w:instrText>
+            </w:r>
+            <w:r>
+              <w:rPr>
+                <w:noProof/>
+                <w:webHidden/>
+              </w:rPr>
+            </w:r>
+            <w:r>
+              <w:rPr>
+                <w:noProof/>
+                <w:webHidden/>
               </w:rPr>
               <w:fldChar w:fldCharType="separate"/>
             </w:r>
             <w:r>
               <w:rPr>
-                <w:rFonts w:ascii="Times New Roman" w:hAnsi="Times New Roman" w:cs="Times New Roman"/>
-                <w:noProof/>
-                <w:webHidden/>
-                <w:sz w:val="24"/>
-                <w:szCs w:val="24"/>
-              </w:rPr>
-              <w:t>2</w:t>
-            </w:r>
-            <w:r>
-              <w:rPr>
-                <w:rFonts w:ascii="Times New Roman" w:hAnsi="Times New Roman" w:cs="Times New Roman"/>
-                <w:noProof/>
-                <w:webHidden/>
-                <w:sz w:val="24"/>
-                <w:szCs w:val="24"/>
+                <w:noProof/>
+                <w:webHidden/>
+              </w:rPr>
+              <w:t>4</w:t>
+            </w:r>
+            <w:r>
+              <w:rPr>
+                <w:noProof/>
+                <w:webHidden/>
               </w:rPr>
               <w:fldChar w:fldCharType="end"/>
             </w:r>
@@ -655,94 +1029,349 @@
         </w:p>
         <w:p>
           <w:pPr>
-            <w:pStyle w:val="TDC1"/>
+            <w:pStyle w:val="TDC2"/>
             <w:tabs>
               <w:tab w:val="right" w:leader="dot" w:pos="9019"/>
             </w:tabs>
             <w:rPr>
-              <w:rFonts w:ascii="Times New Roman" w:hAnsi="Times New Roman" w:cs="Times New Roman"/>
+              <w:rFonts w:asciiTheme="minorHAnsi" w:eastAsiaTheme="minorEastAsia" w:hAnsiTheme="minorHAnsi" w:cstheme="minorBidi"/>
               <w:noProof/>
-              <w:sz w:val="24"/>
-              <w:szCs w:val="24"/>
+              <w:lang w:val="es-CO"/>
             </w:rPr>
           </w:pPr>
-          <w:hyperlink w:anchor="_Toc67645440" w:history="1">
+          <w:hyperlink w:anchor="_Toc67646705" w:history="1">
             <w:r>
               <w:rPr>
                 <w:rStyle w:val="Hipervnculo"/>
-                <w:rFonts w:ascii="Times New Roman" w:hAnsi="Times New Roman" w:cs="Times New Roman"/>
-                <w:noProof/>
-                <w:sz w:val="24"/>
-                <w:szCs w:val="24"/>
-              </w:rPr>
-              <w:t>Evolución</w:t>
-            </w:r>
-            <w:r>
-              <w:rPr>
-                <w:rFonts w:ascii="Times New Roman" w:hAnsi="Times New Roman" w:cs="Times New Roman"/>
-                <w:noProof/>
-                <w:webHidden/>
-                <w:sz w:val="24"/>
-                <w:szCs w:val="24"/>
+                <w:noProof/>
+              </w:rPr>
+              <w:t>Marcos metodológicos para el desarrollo de software</w:t>
+            </w:r>
+            <w:r>
+              <w:rPr>
+                <w:noProof/>
+                <w:webHidden/>
               </w:rPr>
               <w:tab/>
             </w:r>
             <w:r>
               <w:rPr>
-                <w:rFonts w:ascii="Times New Roman" w:hAnsi="Times New Roman" w:cs="Times New Roman"/>
-                <w:noProof/>
-                <w:webHidden/>
-                <w:sz w:val="24"/>
-                <w:szCs w:val="24"/>
+                <w:noProof/>
+                <w:webHidden/>
               </w:rPr>
               <w:fldChar w:fldCharType="begin"/>
             </w:r>
             <w:r>
               <w:rPr>
-                <w:rFonts w:ascii="Times New Roman" w:hAnsi="Times New Roman" w:cs="Times New Roman"/>
-                <w:noProof/>
-                <w:webHidden/>
-                <w:sz w:val="24"/>
-                <w:szCs w:val="24"/>
-              </w:rPr>
-              <w:instrText xml:space="preserve"> PAGEREF _Toc67645440 \h </w:instrText>
-            </w:r>
-            <w:r>
-              <w:rPr>
-                <w:rFonts w:ascii="Times New Roman" w:hAnsi="Times New Roman" w:cs="Times New Roman"/>
-                <w:noProof/>
-                <w:webHidden/>
-                <w:sz w:val="24"/>
-                <w:szCs w:val="24"/>
-              </w:rPr>
-            </w:r>
-            <w:r>
-              <w:rPr>
-                <w:rFonts w:ascii="Times New Roman" w:hAnsi="Times New Roman" w:cs="Times New Roman"/>
-                <w:noProof/>
-                <w:webHidden/>
-                <w:sz w:val="24"/>
-                <w:szCs w:val="24"/>
+                <w:noProof/>
+                <w:webHidden/>
+              </w:rPr>
+              <w:instrText xml:space="preserve"> PAGEREF _Toc67646705 \h </w:instrText>
+            </w:r>
+            <w:r>
+              <w:rPr>
+                <w:noProof/>
+                <w:webHidden/>
+              </w:rPr>
+            </w:r>
+            <w:r>
+              <w:rPr>
+                <w:noProof/>
+                <w:webHidden/>
               </w:rPr>
               <w:fldChar w:fldCharType="separate"/>
             </w:r>
             <w:r>
               <w:rPr>
-                <w:rFonts w:ascii="Times New Roman" w:hAnsi="Times New Roman" w:cs="Times New Roman"/>
-                <w:noProof/>
-                <w:webHidden/>
-                <w:sz w:val="24"/>
-                <w:szCs w:val="24"/>
-              </w:rPr>
-              <w:t>3</w:t>
-            </w:r>
-            <w:r>
-              <w:rPr>
-                <w:rFonts w:ascii="Times New Roman" w:hAnsi="Times New Roman" w:cs="Times New Roman"/>
-                <w:noProof/>
-                <w:webHidden/>
-                <w:sz w:val="24"/>
-                <w:szCs w:val="24"/>
+                <w:noProof/>
+                <w:webHidden/>
+              </w:rPr>
+              <w:t>4</w:t>
+            </w:r>
+            <w:r>
+              <w:rPr>
+                <w:noProof/>
+                <w:webHidden/>
+              </w:rPr>
+              <w:fldChar w:fldCharType="end"/>
+            </w:r>
+          </w:hyperlink>
+        </w:p>
+        <w:p>
+          <w:pPr>
+            <w:pStyle w:val="TDC2"/>
+            <w:tabs>
+              <w:tab w:val="right" w:leader="dot" w:pos="9019"/>
+            </w:tabs>
+            <w:rPr>
+              <w:rFonts w:asciiTheme="minorHAnsi" w:eastAsiaTheme="minorEastAsia" w:hAnsiTheme="minorHAnsi" w:cstheme="minorBidi"/>
+              <w:noProof/>
+              <w:lang w:val="es-CO"/>
+            </w:rPr>
+          </w:pPr>
+          <w:hyperlink w:anchor="_Toc67646706" w:history="1">
+            <w:r>
+              <w:rPr>
+                <w:rStyle w:val="Hipervnculo"/>
+                <w:noProof/>
+              </w:rPr>
+              <w:t>RUP</w:t>
+            </w:r>
+            <w:r>
+              <w:rPr>
+                <w:noProof/>
+                <w:webHidden/>
+              </w:rPr>
+              <w:tab/>
+            </w:r>
+            <w:r>
+              <w:rPr>
+                <w:noProof/>
+                <w:webHidden/>
+              </w:rPr>
+              <w:fldChar w:fldCharType="begin"/>
+            </w:r>
+            <w:r>
+              <w:rPr>
+                <w:noProof/>
+                <w:webHidden/>
+              </w:rPr>
+              <w:instrText xml:space="preserve"> PAGEREF _Toc67646706 \h </w:instrText>
+            </w:r>
+            <w:r>
+              <w:rPr>
+                <w:noProof/>
+                <w:webHidden/>
+              </w:rPr>
+            </w:r>
+            <w:r>
+              <w:rPr>
+                <w:noProof/>
+                <w:webHidden/>
+              </w:rPr>
+              <w:fldChar w:fldCharType="separate"/>
+            </w:r>
+            <w:r>
+              <w:rPr>
+                <w:noProof/>
+                <w:webHidden/>
+              </w:rPr>
+              <w:t>4</w:t>
+            </w:r>
+            <w:r>
+              <w:rPr>
+                <w:noProof/>
+                <w:webHidden/>
+              </w:rPr>
+              <w:fldChar w:fldCharType="end"/>
+            </w:r>
+          </w:hyperlink>
+        </w:p>
+        <w:p>
+          <w:pPr>
+            <w:pStyle w:val="TDC2"/>
+            <w:tabs>
+              <w:tab w:val="right" w:leader="dot" w:pos="9019"/>
+            </w:tabs>
+            <w:rPr>
+              <w:rFonts w:asciiTheme="minorHAnsi" w:eastAsiaTheme="minorEastAsia" w:hAnsiTheme="minorHAnsi" w:cstheme="minorBidi"/>
+              <w:noProof/>
+              <w:lang w:val="es-CO"/>
+            </w:rPr>
+          </w:pPr>
+          <w:hyperlink w:anchor="_Toc67646707" w:history="1">
+            <w:r>
+              <w:rPr>
+                <w:rStyle w:val="Hipervnculo"/>
+                <w:noProof/>
+              </w:rPr>
+              <w:t>SCRUM</w:t>
+            </w:r>
+            <w:r>
+              <w:rPr>
+                <w:noProof/>
+                <w:webHidden/>
+              </w:rPr>
+              <w:tab/>
+            </w:r>
+            <w:r>
+              <w:rPr>
+                <w:noProof/>
+                <w:webHidden/>
+              </w:rPr>
+              <w:fldChar w:fldCharType="begin"/>
+            </w:r>
+            <w:r>
+              <w:rPr>
+                <w:noProof/>
+                <w:webHidden/>
+              </w:rPr>
+              <w:instrText xml:space="preserve"> PAGEREF _Toc67646707 \h </w:instrText>
+            </w:r>
+            <w:r>
+              <w:rPr>
+                <w:noProof/>
+                <w:webHidden/>
+              </w:rPr>
+            </w:r>
+            <w:r>
+              <w:rPr>
+                <w:noProof/>
+                <w:webHidden/>
+              </w:rPr>
+              <w:fldChar w:fldCharType="separate"/>
+            </w:r>
+            <w:r>
+              <w:rPr>
+                <w:noProof/>
+                <w:webHidden/>
+              </w:rPr>
+              <w:t>4</w:t>
+            </w:r>
+            <w:r>
+              <w:rPr>
+                <w:noProof/>
+                <w:webHidden/>
+              </w:rPr>
+              <w:fldChar w:fldCharType="end"/>
+            </w:r>
+          </w:hyperlink>
+        </w:p>
+        <w:p>
+          <w:pPr>
+            <w:pStyle w:val="TDC2"/>
+            <w:tabs>
+              <w:tab w:val="right" w:leader="dot" w:pos="9019"/>
+            </w:tabs>
+            <w:rPr>
+              <w:rFonts w:asciiTheme="minorHAnsi" w:eastAsiaTheme="minorEastAsia" w:hAnsiTheme="minorHAnsi" w:cstheme="minorBidi"/>
+              <w:noProof/>
+              <w:lang w:val="es-CO"/>
+            </w:rPr>
+          </w:pPr>
+          <w:hyperlink w:anchor="_Toc67646708" w:history="1">
+            <w:r>
+              <w:rPr>
+                <w:rStyle w:val="Hipervnculo"/>
+                <w:noProof/>
+              </w:rPr>
+              <w:t>RUP VS SCRUM</w:t>
+            </w:r>
+            <w:r>
+              <w:rPr>
+                <w:noProof/>
+                <w:webHidden/>
+              </w:rPr>
+              <w:tab/>
+            </w:r>
+            <w:r>
+              <w:rPr>
+                <w:noProof/>
+                <w:webHidden/>
+              </w:rPr>
+              <w:fldChar w:fldCharType="begin"/>
+            </w:r>
+            <w:r>
+              <w:rPr>
+                <w:noProof/>
+                <w:webHidden/>
+              </w:rPr>
+              <w:instrText xml:space="preserve"> PAGEREF _Toc67646708 \h </w:instrText>
+            </w:r>
+            <w:r>
+              <w:rPr>
+                <w:noProof/>
+                <w:webHidden/>
+              </w:rPr>
+            </w:r>
+            <w:r>
+              <w:rPr>
+                <w:noProof/>
+                <w:webHidden/>
+              </w:rPr>
+              <w:fldChar w:fldCharType="separate"/>
+            </w:r>
+            <w:r>
+              <w:rPr>
+                <w:noProof/>
+                <w:webHidden/>
+              </w:rPr>
+              <w:t>4</w:t>
+            </w:r>
+            <w:r>
+              <w:rPr>
+                <w:noProof/>
+                <w:webHidden/>
+              </w:rPr>
+              <w:fldChar w:fldCharType="end"/>
+            </w:r>
+          </w:hyperlink>
+        </w:p>
+        <w:p>
+          <w:pPr>
+            <w:pStyle w:val="TDC2"/>
+            <w:tabs>
+              <w:tab w:val="right" w:leader="dot" w:pos="9019"/>
+            </w:tabs>
+            <w:rPr>
+              <w:rFonts w:asciiTheme="minorHAnsi" w:eastAsiaTheme="minorEastAsia" w:hAnsiTheme="minorHAnsi" w:cstheme="minorBidi"/>
+              <w:noProof/>
+              <w:lang w:val="es-CO"/>
+            </w:rPr>
+          </w:pPr>
+          <w:hyperlink w:anchor="_Toc67646709" w:history="1">
+            <w:r>
+              <w:rPr>
+                <w:rStyle w:val="Hipervnculo"/>
+                <w:noProof/>
+              </w:rPr>
+              <w:t>Preguntas Y Respuestas</w:t>
+            </w:r>
+            <w:r>
+              <w:rPr>
+                <w:noProof/>
+                <w:webHidden/>
+              </w:rPr>
+              <w:tab/>
+            </w:r>
+            <w:r>
+              <w:rPr>
+                <w:noProof/>
+                <w:webHidden/>
+              </w:rPr>
+              <w:fldChar w:fldCharType="begin"/>
+            </w:r>
+            <w:r>
+              <w:rPr>
+                <w:noProof/>
+                <w:webHidden/>
+              </w:rPr>
+              <w:instrText xml:space="preserve"> PAGEREF _Toc67646709 \h </w:instrText>
+            </w:r>
+            <w:r>
+              <w:rPr>
+                <w:noProof/>
+                <w:webHidden/>
+              </w:rPr>
+            </w:r>
+            <w:r>
+              <w:rPr>
+                <w:noProof/>
+                <w:webHidden/>
+              </w:rPr>
+              <w:fldChar w:fldCharType="separate"/>
+            </w:r>
+            <w:r>
+              <w:rPr>
+                <w:noProof/>
+                <w:webHidden/>
+              </w:rPr>
+              <w:t>4</w:t>
+            </w:r>
+            <w:r>
+              <w:rPr>
+                <w:noProof/>
+                <w:webHidden/>
               </w:rPr>
               <w:fldChar w:fldCharType="end"/>
             </w:r>
@@ -782,7 +1411,7 @@
           <w:highlight w:val="white"/>
         </w:rPr>
       </w:pPr>
-      <w:bookmarkStart w:id="0" w:name="_Toc67645438"/>
+      <w:bookmarkStart w:id="0" w:name="_Toc67646697"/>
       <w:r>
         <w:rPr>
           <w:highlight w:val="white"/>
@@ -798,7 +1427,7 @@
           <w:highlight w:val="white"/>
         </w:rPr>
       </w:pPr>
-      <w:bookmarkStart w:id="1" w:name="_Toc67645439"/>
+      <w:bookmarkStart w:id="1" w:name="_Toc67646698"/>
       <w:r>
         <w:rPr>
           <w:highlight w:val="white"/>
@@ -976,6 +1605,7 @@
           <w:szCs w:val="24"/>
           <w:highlight w:val="white"/>
         </w:rPr>
+        <w:lastRenderedPageBreak/>
         <w:t xml:space="preserve">La arquitectura de software es la estructura fundamental de un sistema de software y la diciplina que conlleva crear tales estructuras y sistemas. Cada estructura comprende elementos de software, relaciones entre ellos y propiedades tanto de elementos </w:t>
       </w:r>
       <w:r>
@@ -1016,26 +1646,17 @@
           <w:sz w:val="24"/>
           <w:szCs w:val="24"/>
         </w:rPr>
-        <w:t xml:space="preserve">Una parte inicial del trabajo de un arquitecto es comprender los requisitos comerciales o de dominio para una solución propuesta. Aunque estos requisitos operan como la motivación para utilizar software para resolver un problema, en última instancia, son solo un factor que los arquitectos deben contemplar al diseñar una arquitectura. Los arquitectos también deben </w:t>
-      </w:r>
-      <w:r>
+        <w:t>Una parte inicial del trabajo de un arquitecto es comprender los requisitos comerciales o de dominio para una solución propuesta. Aunque estos requisitos operan como la motivación para utilizar software para resolver un problema, en última instancia, son solo un factor que los arquitectos deben contemplar al diseñar una arquitectura. Los arquitectos también deben considerar muchos otros factores, algunos explícitos (por ejemplo, acuerdos de nivel de servicio de desempeño) y otros implícitos en la naturaleza del negocio (por ejemplo, la empresa se está embarcando en una ola de fusiones y adquisiciones). Por lo tanto, el arte de la arquitectura de software se manifiesta en la capacidad de los arquitectos para analizar los requisitos comerciales y de dominio junto con otros factores importantes para encontrar una solución que equilibre todas las preocupaciones de manera óptima.</w:t>
+      </w:r>
+    </w:p>
+    <w:p>
+      <w:pPr>
+        <w:spacing w:line="480" w:lineRule="auto"/>
         <w:rPr>
           <w:rFonts w:ascii="Times New Roman" w:hAnsi="Times New Roman" w:cs="Times New Roman"/>
           <w:sz w:val="24"/>
           <w:szCs w:val="24"/>
         </w:rPr>
-        <w:lastRenderedPageBreak/>
-        <w:t>considerar muchos otros factores, algunos explícitos (por ejemplo, acuerdos de nivel de servicio de desempeño) y otros implícitos en la naturaleza del negocio (por ejemplo, la empresa se está embarcando en una ola de fusiones y adquisiciones). Por lo tanto, el arte de la arquitectura de software se manifiesta en la capacidad de los arquitectos para analizar los requisitos comerciales y de dominio junto con otros factores importantes para encontrar una solución que equilibre todas las preocupaciones de manera óptima.</w:t>
-      </w:r>
-    </w:p>
-    <w:p>
-      <w:pPr>
-        <w:spacing w:line="480" w:lineRule="auto"/>
-        <w:rPr>
-          <w:rFonts w:ascii="Times New Roman" w:hAnsi="Times New Roman" w:cs="Times New Roman"/>
-          <w:sz w:val="24"/>
-          <w:szCs w:val="24"/>
-        </w:rPr>
       </w:pPr>
     </w:p>
     <w:p>
@@ -1045,12 +1666,14 @@
           <w:highlight w:val="white"/>
         </w:rPr>
       </w:pPr>
+      <w:bookmarkStart w:id="2" w:name="_Toc67646699"/>
       <w:r>
         <w:rPr>
           <w:highlight w:val="white"/>
         </w:rPr>
         <w:t>Tipos de arquitectura de Software</w:t>
       </w:r>
+      <w:bookmarkEnd w:id="2"/>
     </w:p>
     <w:p>
       <w:pPr>
@@ -1080,12 +1703,14 @@
           <w:highlight w:val="white"/>
         </w:rPr>
       </w:pPr>
+      <w:bookmarkStart w:id="3" w:name="_Toc67646700"/>
       <w:r>
         <w:rPr>
           <w:highlight w:val="white"/>
         </w:rPr>
         <w:t>Motivaciones para la evolución de la arquitectura de software</w:t>
       </w:r>
+      <w:bookmarkEnd w:id="3"/>
     </w:p>
     <w:p>
       <w:pPr>
@@ -1115,12 +1740,14 @@
           <w:highlight w:val="white"/>
         </w:rPr>
       </w:pPr>
+      <w:bookmarkStart w:id="4" w:name="_Toc67646701"/>
       <w:r>
         <w:rPr>
           <w:highlight w:val="white"/>
         </w:rPr>
         <w:t>Forma de evolución de la arquitectura de software</w:t>
       </w:r>
+      <w:bookmarkEnd w:id="4"/>
     </w:p>
     <w:p>
       <w:pPr>
@@ -1143,12 +1770,14 @@
           <w:highlight w:val="white"/>
         </w:rPr>
       </w:pPr>
+      <w:bookmarkStart w:id="5" w:name="_Toc67646702"/>
       <w:r>
         <w:rPr>
           <w:highlight w:val="white"/>
         </w:rPr>
         <w:t>Características y ventajas de las nuevas formas arquitectónicas</w:t>
       </w:r>
+      <w:bookmarkEnd w:id="5"/>
     </w:p>
     <w:p>
       <w:pPr>
@@ -1175,9 +1804,11 @@
       <w:pPr>
         <w:pStyle w:val="Ttulo2"/>
       </w:pPr>
+      <w:bookmarkStart w:id="6" w:name="_Toc67646703"/>
       <w:r>
         <w:t>Tipos de sistemas que más se benefician con cada tipo de arquitectura</w:t>
       </w:r>
+      <w:bookmarkEnd w:id="6"/>
     </w:p>
     <w:p/>
     <w:p/>
@@ -1189,19 +1820,22 @@
       <w:pPr>
         <w:pStyle w:val="Ttulo1"/>
       </w:pPr>
+      <w:bookmarkStart w:id="7" w:name="_Toc67646704"/>
       <w:r>
         <w:t>Metodologías de desarrollo de software</w:t>
       </w:r>
+      <w:bookmarkEnd w:id="7"/>
     </w:p>
     <w:p/>
     <w:p>
       <w:pPr>
         <w:pStyle w:val="Ttulo2"/>
       </w:pPr>
-      <w:r>
-        <w:lastRenderedPageBreak/>
-        <w:t>MARCOS METODOLÓGICOS PARA EL DESARROLLO DE SOFTWARE</w:t>
-      </w:r>
+      <w:bookmarkStart w:id="8" w:name="_Toc67646705"/>
+      <w:r>
+        <w:t>Marcos metodológicos para el desarrollo de software</w:t>
+      </w:r>
+      <w:bookmarkEnd w:id="8"/>
     </w:p>
     <w:p/>
     <w:p/>
@@ -1218,9 +1852,11 @@
       <w:pPr>
         <w:pStyle w:val="Ttulo2"/>
       </w:pPr>
+      <w:bookmarkStart w:id="9" w:name="_Toc67646706"/>
       <w:r>
         <w:t>RUP</w:t>
       </w:r>
+      <w:bookmarkEnd w:id="9"/>
     </w:p>
     <w:p/>
     <w:p/>
@@ -1228,9 +1864,11 @@
       <w:pPr>
         <w:pStyle w:val="Ttulo2"/>
       </w:pPr>
+      <w:bookmarkStart w:id="10" w:name="_Toc67646707"/>
       <w:r>
         <w:t>SCRUM</w:t>
       </w:r>
+      <w:bookmarkEnd w:id="10"/>
     </w:p>
     <w:p/>
     <w:p/>
@@ -1239,9 +1877,11 @@
       <w:pPr>
         <w:pStyle w:val="Ttulo2"/>
       </w:pPr>
+      <w:bookmarkStart w:id="11" w:name="_Toc67646708"/>
       <w:r>
         <w:t>RUP VS SCRUM</w:t>
       </w:r>
+      <w:bookmarkEnd w:id="11"/>
     </w:p>
     <w:p/>
     <w:p/>
@@ -1250,9 +1890,20 @@
       <w:pPr>
         <w:pStyle w:val="Ttulo2"/>
       </w:pPr>
-      <w:r>
-        <w:t>PREGUNTAS Y RESPUESTAS</w:t>
-      </w:r>
+      <w:bookmarkStart w:id="12" w:name="_Toc67646709"/>
+      <w:r>
+        <w:t>P</w:t>
+      </w:r>
+      <w:r>
+        <w:t xml:space="preserve">reguntas </w:t>
+      </w:r>
+      <w:r>
+        <w:t>Y R</w:t>
+      </w:r>
+      <w:r>
+        <w:t>espuestas</w:t>
+      </w:r>
+      <w:bookmarkEnd w:id="12"/>
     </w:p>
     <w:p/>
     <w:p>
@@ -1344,6 +1995,7 @@
           <w:szCs w:val="24"/>
           <w:lang w:val="es-CO"/>
         </w:rPr>
+        <w:lastRenderedPageBreak/>
         <w:t xml:space="preserve">¿Cómo se desarrolla la arquitectura en cada marco metodológico?, ¿en qué momento? y ¿qué se hace? </w:t>
       </w:r>
     </w:p>
@@ -2549,6 +3201,19 @@
       <w:lang w:val="es-CO"/>
     </w:rPr>
   </w:style>
+  <w:style w:type="paragraph" w:styleId="TDC2">
+    <w:name w:val="toc 2"/>
+    <w:basedOn w:val="Normal"/>
+    <w:next w:val="Normal"/>
+    <w:autoRedefine/>
+    <w:uiPriority w:val="39"/>
+    <w:unhideWhenUsed/>
+    <w:rsid w:val="00464891"/>
+    <w:pPr>
+      <w:spacing w:after="100"/>
+      <w:ind w:left="220"/>
+    </w:pPr>
+  </w:style>
 </w:styles>
 </file>
 

</xml_diff>